<commit_message>
relatorio quase final finalissimo final
</commit_message>
<xml_diff>
--- a/Entrega Projeto 1 Final/Engenharia-de-Sistemas-e-Serviços.docx
+++ b/Entrega Projeto 1 Final/Engenharia-de-Sistemas-e-Serviços.docx
@@ -268,9 +268,15 @@
         <w:br w:type="page"/>
       </w:r>
     </w:p>
-    <w:bookmarkStart w:id="0" w:name="_GoBack" w:displacedByCustomXml="next"/>
     <w:sdt>
       <w:sdtPr>
+        <w:rPr>
+          <w:rFonts w:ascii="Times" w:eastAsia="Times New Roman" w:hAnsi="Times" w:cs="Times New Roman"/>
+          <w:color w:val="auto"/>
+          <w:sz w:val="20"/>
+          <w:szCs w:val="20"/>
+          <w:lang w:val="en-US" w:eastAsia="de-DE"/>
+        </w:rPr>
         <w:id w:val="112485173"/>
         <w:docPartObj>
           <w:docPartGallery w:val="Table of Contents"/>
@@ -279,13 +285,8 @@
       </w:sdtPr>
       <w:sdtEndPr>
         <w:rPr>
-          <w:rFonts w:ascii="Times" w:eastAsia="Times New Roman" w:hAnsi="Times" w:cs="Times New Roman"/>
           <w:b/>
           <w:bCs/>
-          <w:color w:val="auto"/>
-          <w:sz w:val="20"/>
-          <w:szCs w:val="20"/>
-          <w:lang w:val="en-US" w:eastAsia="de-DE"/>
         </w:rPr>
       </w:sdtEndPr>
       <w:sdtContent>
@@ -297,7 +298,6 @@
             <w:t>Índice</w:t>
           </w:r>
         </w:p>
-        <w:bookmarkEnd w:id="0"/>
         <w:p>
           <w:pPr>
             <w:pStyle w:val="ndice1"/>
@@ -322,7 +322,7 @@
           <w:r>
             <w:fldChar w:fldCharType="separate"/>
           </w:r>
-          <w:hyperlink w:anchor="_Toc510574962" w:history="1">
+          <w:hyperlink w:anchor="_Toc510608949" w:history="1">
             <w:r>
               <w:rPr>
                 <w:rStyle w:val="Hiperligao"/>
@@ -366,7 +366,7 @@
                 <w:noProof/>
                 <w:webHidden/>
               </w:rPr>
-              <w:instrText xml:space="preserve"> PAGEREF _Toc510574962 \h </w:instrText>
+              <w:instrText xml:space="preserve"> PAGEREF _Toc510608949 \h </w:instrText>
             </w:r>
             <w:r>
               <w:rPr>
@@ -412,7 +412,7 @@
               <w:lang w:val="pt-PT" w:eastAsia="pt-PT"/>
             </w:rPr>
           </w:pPr>
-          <w:hyperlink w:anchor="_Toc510574963" w:history="1">
+          <w:hyperlink w:anchor="_Toc510608950" w:history="1">
             <w:r>
               <w:rPr>
                 <w:rStyle w:val="Hiperligao"/>
@@ -456,7 +456,7 @@
                 <w:noProof/>
                 <w:webHidden/>
               </w:rPr>
-              <w:instrText xml:space="preserve"> PAGEREF _Toc510574963 \h </w:instrText>
+              <w:instrText xml:space="preserve"> PAGEREF _Toc510608950 \h </w:instrText>
             </w:r>
             <w:r>
               <w:rPr>
@@ -502,7 +502,7 @@
               <w:lang w:val="pt-PT" w:eastAsia="pt-PT"/>
             </w:rPr>
           </w:pPr>
-          <w:hyperlink w:anchor="_Toc510574964" w:history="1">
+          <w:hyperlink w:anchor="_Toc510608951" w:history="1">
             <w:r>
               <w:rPr>
                 <w:rStyle w:val="Hiperligao"/>
@@ -546,7 +546,7 @@
                 <w:noProof/>
                 <w:webHidden/>
               </w:rPr>
-              <w:instrText xml:space="preserve"> PAGEREF _Toc510574964 \h </w:instrText>
+              <w:instrText xml:space="preserve"> PAGEREF _Toc510608951 \h </w:instrText>
             </w:r>
             <w:r>
               <w:rPr>
@@ -592,7 +592,7 @@
               <w:lang w:val="pt-PT" w:eastAsia="pt-PT"/>
             </w:rPr>
           </w:pPr>
-          <w:hyperlink w:anchor="_Toc510574965" w:history="1">
+          <w:hyperlink w:anchor="_Toc510608952" w:history="1">
             <w:r>
               <w:rPr>
                 <w:rStyle w:val="Hiperligao"/>
@@ -636,7 +636,7 @@
                 <w:noProof/>
                 <w:webHidden/>
               </w:rPr>
-              <w:instrText xml:space="preserve"> PAGEREF _Toc510574965 \h </w:instrText>
+              <w:instrText xml:space="preserve"> PAGEREF _Toc510608952 \h </w:instrText>
             </w:r>
             <w:r>
               <w:rPr>
@@ -682,7 +682,7 @@
               <w:lang w:val="pt-PT" w:eastAsia="pt-PT"/>
             </w:rPr>
           </w:pPr>
-          <w:hyperlink w:anchor="_Toc510574966" w:history="1">
+          <w:hyperlink w:anchor="_Toc510608953" w:history="1">
             <w:r>
               <w:rPr>
                 <w:rStyle w:val="Hiperligao"/>
@@ -726,7 +726,7 @@
                 <w:noProof/>
                 <w:webHidden/>
               </w:rPr>
-              <w:instrText xml:space="preserve"> PAGEREF _Toc510574966 \h </w:instrText>
+              <w:instrText xml:space="preserve"> PAGEREF _Toc510608953 \h </w:instrText>
             </w:r>
             <w:r>
               <w:rPr>
@@ -772,7 +772,7 @@
               <w:lang w:val="pt-PT" w:eastAsia="pt-PT"/>
             </w:rPr>
           </w:pPr>
-          <w:hyperlink w:anchor="_Toc510574967" w:history="1">
+          <w:hyperlink w:anchor="_Toc510608954" w:history="1">
             <w:r>
               <w:rPr>
                 <w:rStyle w:val="Hiperligao"/>
@@ -816,7 +816,7 @@
                 <w:noProof/>
                 <w:webHidden/>
               </w:rPr>
-              <w:instrText xml:space="preserve"> PAGEREF _Toc510574967 \h </w:instrText>
+              <w:instrText xml:space="preserve"> PAGEREF _Toc510608954 \h </w:instrText>
             </w:r>
             <w:r>
               <w:rPr>
@@ -862,7 +862,7 @@
               <w:lang w:val="pt-PT" w:eastAsia="pt-PT"/>
             </w:rPr>
           </w:pPr>
-          <w:hyperlink w:anchor="_Toc510574968" w:history="1">
+          <w:hyperlink w:anchor="_Toc510608955" w:history="1">
             <w:r>
               <w:rPr>
                 <w:rStyle w:val="Hiperligao"/>
@@ -906,7 +906,7 @@
                 <w:noProof/>
                 <w:webHidden/>
               </w:rPr>
-              <w:instrText xml:space="preserve"> PAGEREF _Toc510574968 \h </w:instrText>
+              <w:instrText xml:space="preserve"> PAGEREF _Toc510608955 \h </w:instrText>
             </w:r>
             <w:r>
               <w:rPr>
@@ -952,7 +952,7 @@
               <w:lang w:val="pt-PT" w:eastAsia="pt-PT"/>
             </w:rPr>
           </w:pPr>
-          <w:hyperlink w:anchor="_Toc510574969" w:history="1">
+          <w:hyperlink w:anchor="_Toc510608956" w:history="1">
             <w:r>
               <w:rPr>
                 <w:rStyle w:val="Hiperligao"/>
@@ -996,7 +996,7 @@
                 <w:noProof/>
                 <w:webHidden/>
               </w:rPr>
-              <w:instrText xml:space="preserve"> PAGEREF _Toc510574969 \h </w:instrText>
+              <w:instrText xml:space="preserve"> PAGEREF _Toc510608956 \h </w:instrText>
             </w:r>
             <w:r>
               <w:rPr>
@@ -1042,7 +1042,7 @@
               <w:lang w:val="pt-PT" w:eastAsia="pt-PT"/>
             </w:rPr>
           </w:pPr>
-          <w:hyperlink w:anchor="_Toc510574970" w:history="1">
+          <w:hyperlink w:anchor="_Toc510608957" w:history="1">
             <w:r>
               <w:rPr>
                 <w:rStyle w:val="Hiperligao"/>
@@ -1086,7 +1086,97 @@
                 <w:noProof/>
                 <w:webHidden/>
               </w:rPr>
-              <w:instrText xml:space="preserve"> PAGEREF _Toc510574970 \h </w:instrText>
+              <w:instrText xml:space="preserve"> PAGEREF _Toc510608957 \h </w:instrText>
+            </w:r>
+            <w:r>
+              <w:rPr>
+                <w:noProof/>
+                <w:webHidden/>
+              </w:rPr>
+            </w:r>
+            <w:r>
+              <w:rPr>
+                <w:noProof/>
+                <w:webHidden/>
+              </w:rPr>
+              <w:fldChar w:fldCharType="separate"/>
+            </w:r>
+            <w:r>
+              <w:rPr>
+                <w:noProof/>
+                <w:webHidden/>
+              </w:rPr>
+              <w:t>13</w:t>
+            </w:r>
+            <w:r>
+              <w:rPr>
+                <w:noProof/>
+                <w:webHidden/>
+              </w:rPr>
+              <w:fldChar w:fldCharType="end"/>
+            </w:r>
+          </w:hyperlink>
+        </w:p>
+        <w:p>
+          <w:pPr>
+            <w:pStyle w:val="ndice1"/>
+            <w:tabs>
+              <w:tab w:val="left" w:pos="880"/>
+              <w:tab w:val="right" w:leader="dot" w:pos="9737"/>
+            </w:tabs>
+            <w:rPr>
+              <w:rFonts w:asciiTheme="minorHAnsi" w:eastAsiaTheme="minorEastAsia" w:hAnsiTheme="minorHAnsi" w:cstheme="minorBidi"/>
+              <w:noProof/>
+              <w:sz w:val="22"/>
+              <w:szCs w:val="22"/>
+              <w:lang w:val="pt-PT" w:eastAsia="pt-PT"/>
+            </w:rPr>
+          </w:pPr>
+          <w:hyperlink w:anchor="_Toc510608958" w:history="1">
+            <w:r>
+              <w:rPr>
+                <w:rStyle w:val="Hiperligao"/>
+                <w:noProof/>
+              </w:rPr>
+              <w:t>10.</w:t>
+            </w:r>
+            <w:r>
+              <w:rPr>
+                <w:rFonts w:asciiTheme="minorHAnsi" w:eastAsiaTheme="minorEastAsia" w:hAnsiTheme="minorHAnsi" w:cstheme="minorBidi"/>
+                <w:noProof/>
+                <w:sz w:val="22"/>
+                <w:szCs w:val="22"/>
+                <w:lang w:val="pt-PT" w:eastAsia="pt-PT"/>
+              </w:rPr>
+              <w:tab/>
+            </w:r>
+            <w:r>
+              <w:rPr>
+                <w:rStyle w:val="Hiperligao"/>
+                <w:noProof/>
+              </w:rPr>
+              <w:t>Referências bibliográficas</w:t>
+            </w:r>
+            <w:r>
+              <w:rPr>
+                <w:noProof/>
+                <w:webHidden/>
+              </w:rPr>
+              <w:tab/>
+            </w:r>
+            <w:r>
+              <w:rPr>
+                <w:noProof/>
+                <w:webHidden/>
+              </w:rPr>
+              <w:fldChar w:fldCharType="begin"/>
+            </w:r>
+            <w:r>
+              <w:rPr>
+                <w:noProof/>
+                <w:webHidden/>
+              </w:rPr>
+              <w:instrText xml:space="preserve"> PAGEREF _Toc510608958 \h </w:instrText>
             </w:r>
             <w:r>
               <w:rPr>
@@ -1169,12 +1259,12 @@
           <w:numId w:val="35"/>
         </w:numPr>
       </w:pPr>
-      <w:bookmarkStart w:id="1" w:name="_Toc510574962"/>
+      <w:bookmarkStart w:id="0" w:name="_Toc510608949"/>
       <w:r>
         <w:lastRenderedPageBreak/>
         <w:t>Resumo</w:t>
       </w:r>
-      <w:bookmarkEnd w:id="1"/>
+      <w:bookmarkEnd w:id="0"/>
     </w:p>
     <w:p>
       <w:pPr>
@@ -1535,14 +1625,14 @@
           <w:numId w:val="35"/>
         </w:numPr>
       </w:pPr>
-      <w:bookmarkStart w:id="2" w:name="_Toc510574963"/>
+      <w:bookmarkStart w:id="1" w:name="_Toc510608950"/>
       <w:r>
         <w:t>P</w:t>
       </w:r>
       <w:r>
         <w:t>roposta</w:t>
       </w:r>
-      <w:bookmarkEnd w:id="2"/>
+      <w:bookmarkEnd w:id="1"/>
     </w:p>
     <w:p>
       <w:pPr>
@@ -2244,12 +2334,12 @@
           <w:numId w:val="35"/>
         </w:numPr>
       </w:pPr>
-      <w:bookmarkStart w:id="3" w:name="_Toc510574964"/>
+      <w:bookmarkStart w:id="2" w:name="_Toc510608951"/>
       <w:r>
         <w:lastRenderedPageBreak/>
         <w:t>Solução</w:t>
       </w:r>
-      <w:bookmarkEnd w:id="3"/>
+      <w:bookmarkEnd w:id="2"/>
     </w:p>
     <w:p>
       <w:pPr>
@@ -2284,6 +2374,14 @@
           <w:sz w:val="22"/>
           <w:lang w:val="pt-PT"/>
         </w:rPr>
+        <w:t xml:space="preserve">- </w:t>
+      </w:r>
+      <w:r>
+        <w:rPr>
+          <w:rFonts w:ascii="Times New Roman" w:hAnsi="Times New Roman"/>
+          <w:sz w:val="22"/>
+          <w:lang w:val="pt-PT"/>
+        </w:rPr>
         <w:t>D</w:t>
       </w:r>
       <w:r>
@@ -2310,6 +2408,14 @@
           <w:sz w:val="22"/>
           <w:lang w:val="pt-PT"/>
         </w:rPr>
+        <w:t xml:space="preserve">- </w:t>
+      </w:r>
+      <w:r>
+        <w:rPr>
+          <w:rFonts w:ascii="Times New Roman" w:hAnsi="Times New Roman"/>
+          <w:sz w:val="22"/>
+          <w:lang w:val="pt-PT"/>
+        </w:rPr>
         <w:t xml:space="preserve">Uma </w:t>
       </w:r>
       <w:proofErr w:type="spellStart"/>
@@ -2364,42 +2470,41 @@
           <w:sz w:val="22"/>
           <w:lang w:val="pt-PT"/>
         </w:rPr>
+        <w:t xml:space="preserve">- </w:t>
+      </w:r>
+      <w:r>
+        <w:rPr>
+          <w:rFonts w:ascii="Times New Roman" w:hAnsi="Times New Roman"/>
+          <w:sz w:val="22"/>
+          <w:lang w:val="pt-PT"/>
+        </w:rPr>
         <w:t>Um ponto central Gateway que comunica com a rede local.</w:t>
       </w:r>
     </w:p>
     <w:p>
       <w:pPr>
-        <w:rPr>
-          <w:rFonts w:ascii="Times New Roman" w:hAnsi="Times New Roman"/>
-          <w:sz w:val="22"/>
-          <w:lang w:val="pt-PT"/>
-        </w:rPr>
-      </w:pPr>
-      <w:r>
-        <w:rPr>
-          <w:rFonts w:ascii="Times New Roman" w:hAnsi="Times New Roman"/>
-          <w:sz w:val="22"/>
-          <w:lang w:val="pt-PT"/>
-        </w:rPr>
-        <w:t xml:space="preserve">Uma rede de área local composta por um THING </w:t>
-      </w:r>
-      <w:proofErr w:type="spellStart"/>
-      <w:r>
-        <w:rPr>
-          <w:rFonts w:ascii="Times New Roman" w:hAnsi="Times New Roman"/>
-          <w:sz w:val="22"/>
-          <w:lang w:val="pt-PT"/>
-        </w:rPr>
-        <w:t>Controller</w:t>
-      </w:r>
-      <w:proofErr w:type="spellEnd"/>
-      <w:r>
-        <w:rPr>
-          <w:rFonts w:ascii="Times New Roman" w:hAnsi="Times New Roman"/>
-          <w:sz w:val="22"/>
-          <w:lang w:val="pt-PT"/>
-        </w:rPr>
-        <w:t xml:space="preserve"> e ainda uma rede </w:t>
+        <w:ind w:firstLine="360"/>
+        <w:rPr>
+          <w:rFonts w:ascii="Times New Roman" w:hAnsi="Times New Roman"/>
+          <w:sz w:val="22"/>
+          <w:lang w:val="pt-PT"/>
+        </w:rPr>
+      </w:pPr>
+      <w:r>
+        <w:rPr>
+          <w:rFonts w:ascii="Times New Roman" w:hAnsi="Times New Roman"/>
+          <w:sz w:val="22"/>
+          <w:lang w:val="pt-PT"/>
+        </w:rPr>
+        <w:t xml:space="preserve">- </w:t>
+      </w:r>
+      <w:r>
+        <w:rPr>
+          <w:rFonts w:ascii="Times New Roman" w:hAnsi="Times New Roman"/>
+          <w:sz w:val="22"/>
+          <w:lang w:val="pt-PT"/>
+        </w:rPr>
+        <w:t xml:space="preserve">Uma rede de área local composta por um THING Controller e ainda uma rede </w:t>
       </w:r>
       <w:proofErr w:type="gramStart"/>
       <w:r>
@@ -2429,7 +2534,7 @@
       <w:r>
         <w:rPr>
           <w:noProof/>
-          <w:lang w:eastAsia="pt-PT"/>
+          <w:lang w:val="pt-PT" w:eastAsia="pt-PT"/>
         </w:rPr>
         <mc:AlternateContent>
           <mc:Choice Requires="wps">
@@ -2602,10 +2707,10 @@
       <w:r>
         <w:rPr>
           <w:noProof/>
-          <w:lang w:eastAsia="pt-PT"/>
+          <w:lang w:val="pt-PT" w:eastAsia="pt-PT"/>
         </w:rPr>
         <w:drawing>
-          <wp:anchor distT="0" distB="0" distL="114300" distR="114300" simplePos="0" relativeHeight="251653120" behindDoc="1" locked="0" layoutInCell="1" allowOverlap="1">
+          <wp:anchor distT="0" distB="0" distL="114300" distR="114300" simplePos="0" relativeHeight="251651072" behindDoc="1" locked="0" layoutInCell="1" allowOverlap="1">
             <wp:simplePos x="0" y="0"/>
             <wp:positionH relativeFrom="page">
               <wp:posOffset>771525</wp:posOffset>
@@ -2717,25 +2822,7 @@
           <w:sz w:val="22"/>
           <w:lang w:val="pt-PT"/>
         </w:rPr>
-        <w:t xml:space="preserve"> nesta arquitetura é o THING </w:t>
-      </w:r>
-      <w:proofErr w:type="spellStart"/>
-      <w:r>
-        <w:rPr>
-          <w:rFonts w:ascii="Times New Roman" w:hAnsi="Times New Roman"/>
-          <w:sz w:val="22"/>
-          <w:lang w:val="pt-PT"/>
-        </w:rPr>
-        <w:t>Controller</w:t>
-      </w:r>
-      <w:proofErr w:type="spellEnd"/>
-      <w:r>
-        <w:rPr>
-          <w:rFonts w:ascii="Times New Roman" w:hAnsi="Times New Roman"/>
-          <w:sz w:val="22"/>
-          <w:lang w:val="pt-PT"/>
-        </w:rPr>
-        <w:t xml:space="preserve"> que é responsável por receber os dados de todas </w:t>
+        <w:t xml:space="preserve"> nesta arquitetura é o THING Controller que é responsável por receber os dados de todas </w:t>
       </w:r>
       <w:r>
         <w:rPr>
@@ -2767,25 +2854,7 @@
           <w:sz w:val="22"/>
           <w:lang w:val="pt-PT"/>
         </w:rPr>
-        <w:t xml:space="preserve">. A plataforma permite também o sentido inverso de enviar ações para o THING </w:t>
-      </w:r>
-      <w:proofErr w:type="spellStart"/>
-      <w:r>
-        <w:rPr>
-          <w:rFonts w:ascii="Times New Roman" w:hAnsi="Times New Roman"/>
-          <w:sz w:val="22"/>
-          <w:lang w:val="pt-PT"/>
-        </w:rPr>
-        <w:t>Controller</w:t>
-      </w:r>
-      <w:proofErr w:type="spellEnd"/>
-      <w:r>
-        <w:rPr>
-          <w:rFonts w:ascii="Times New Roman" w:hAnsi="Times New Roman"/>
-          <w:sz w:val="22"/>
-          <w:lang w:val="pt-PT"/>
-        </w:rPr>
-        <w:t xml:space="preserve"> que por sua vez envia para as redes das coisas.</w:t>
+        <w:t>. A plataforma permite também o sentido inverso de enviar ações para o THING Controller que por sua vez envia para as redes das coisas.</w:t>
       </w:r>
     </w:p>
     <w:p>
@@ -2832,7 +2901,7 @@
           <w:numId w:val="35"/>
         </w:numPr>
       </w:pPr>
-      <w:bookmarkStart w:id="4" w:name="_Toc510574965"/>
+      <w:bookmarkStart w:id="3" w:name="_Toc510608952"/>
       <w:r>
         <w:lastRenderedPageBreak/>
         <w:t xml:space="preserve">Protótipo da </w:t>
@@ -2840,7 +2909,7 @@
       <w:r>
         <w:t>solução proposta</w:t>
       </w:r>
-      <w:bookmarkEnd w:id="4"/>
+      <w:bookmarkEnd w:id="3"/>
       <w:r>
         <w:t xml:space="preserve"> </w:t>
       </w:r>
@@ -3171,10 +3240,10 @@
       <w:r>
         <w:rPr>
           <w:noProof/>
-          <w:lang w:eastAsia="pt-PT"/>
+          <w:lang w:val="pt-PT" w:eastAsia="pt-PT"/>
         </w:rPr>
         <w:drawing>
-          <wp:anchor distT="0" distB="0" distL="114300" distR="114300" simplePos="0" relativeHeight="251654144" behindDoc="1" locked="0" layoutInCell="1" allowOverlap="1">
+          <wp:anchor distT="0" distB="0" distL="114300" distR="114300" simplePos="0" relativeHeight="251652096" behindDoc="1" locked="0" layoutInCell="1" allowOverlap="1">
             <wp:simplePos x="0" y="0"/>
             <wp:positionH relativeFrom="page">
               <wp:posOffset>675005</wp:posOffset>
@@ -3389,7 +3458,23 @@
           <w:sz w:val="22"/>
           <w:lang w:val="pt-PT"/>
         </w:rPr>
-        <w:t>acess</w:t>
+        <w:t>ac</w:t>
+      </w:r>
+      <w:r>
+        <w:rPr>
+          <w:rFonts w:ascii="Times New Roman" w:hAnsi="Times New Roman"/>
+          <w:sz w:val="22"/>
+          <w:lang w:val="pt-PT"/>
+        </w:rPr>
+        <w:t>c</w:t>
+      </w:r>
+      <w:r>
+        <w:rPr>
+          <w:rFonts w:ascii="Times New Roman" w:hAnsi="Times New Roman"/>
+          <w:sz w:val="22"/>
+          <w:lang w:val="pt-PT"/>
+        </w:rPr>
+        <w:t>ess</w:t>
       </w:r>
       <w:proofErr w:type="spellEnd"/>
       <w:r>
@@ -3434,25 +3519,7 @@
           <w:sz w:val="22"/>
           <w:lang w:val="pt-PT"/>
         </w:rPr>
-        <w:t xml:space="preserve"> o THING </w:t>
-      </w:r>
-      <w:proofErr w:type="spellStart"/>
-      <w:r>
-        <w:rPr>
-          <w:rFonts w:ascii="Times New Roman" w:hAnsi="Times New Roman"/>
-          <w:sz w:val="22"/>
-          <w:lang w:val="pt-PT"/>
-        </w:rPr>
-        <w:t>Controller</w:t>
-      </w:r>
-      <w:proofErr w:type="spellEnd"/>
-      <w:r>
-        <w:rPr>
-          <w:rFonts w:ascii="Times New Roman" w:hAnsi="Times New Roman"/>
-          <w:sz w:val="22"/>
-          <w:lang w:val="pt-PT"/>
-        </w:rPr>
-        <w:t xml:space="preserve"> que</w:t>
+        <w:t xml:space="preserve"> o THING Controller que</w:t>
       </w:r>
       <w:r>
         <w:rPr>
@@ -3526,53 +3593,85 @@
           <w:numId w:val="35"/>
         </w:numPr>
       </w:pPr>
-      <w:bookmarkStart w:id="5" w:name="_Toc510574966"/>
+      <w:bookmarkStart w:id="4" w:name="_Toc510608953"/>
       <w:r>
         <w:lastRenderedPageBreak/>
         <w:t>LoRa</w:t>
       </w:r>
-      <w:bookmarkEnd w:id="5"/>
+      <w:bookmarkEnd w:id="4"/>
     </w:p>
     <w:p>
       <w:pPr>
         <w:ind w:firstLine="0"/>
         <w:rPr>
-          <w:lang w:val="pt-PT"/>
-        </w:rPr>
-      </w:pPr>
-      <w:r>
-        <w:rPr>
+          <w:rFonts w:ascii="Times New Roman" w:hAnsi="Times New Roman"/>
+          <w:sz w:val="22"/>
+          <w:lang w:val="pt-PT"/>
+        </w:rPr>
+      </w:pPr>
+      <w:r>
+        <w:rPr>
+          <w:rFonts w:ascii="Times New Roman" w:hAnsi="Times New Roman"/>
           <w:b/>
+          <w:sz w:val="22"/>
           <w:lang w:val="pt-PT"/>
         </w:rPr>
         <w:t>Definição</w:t>
       </w:r>
       <w:r>
         <w:rPr>
-          <w:lang w:val="pt-PT"/>
-        </w:rPr>
-        <w:t xml:space="preserve">: LoRa (Low Range) é uma tecnologia de rádio que permite comunicação a longas distâncias </w:t>
-      </w:r>
-      <w:r>
-        <w:rPr>
+          <w:rFonts w:ascii="Times New Roman" w:hAnsi="Times New Roman"/>
+          <w:sz w:val="22"/>
+          <w:lang w:val="pt-PT"/>
+        </w:rPr>
+        <w:t>: LoRa (</w:t>
+      </w:r>
+      <w:proofErr w:type="spellStart"/>
+      <w:r>
+        <w:rPr>
+          <w:rFonts w:ascii="Times New Roman" w:hAnsi="Times New Roman"/>
+          <w:sz w:val="22"/>
+          <w:lang w:val="pt-PT"/>
+        </w:rPr>
+        <w:t>Low</w:t>
+      </w:r>
+      <w:proofErr w:type="spellEnd"/>
+      <w:r>
+        <w:rPr>
+          <w:rFonts w:ascii="Times New Roman" w:hAnsi="Times New Roman"/>
+          <w:sz w:val="22"/>
+          <w:lang w:val="pt-PT"/>
+        </w:rPr>
+        <w:t xml:space="preserve"> Range) é uma tecnologia de rádio que permite comunicação a longas distâncias </w:t>
+      </w:r>
+      <w:r>
+        <w:rPr>
+          <w:rFonts w:ascii="Times New Roman" w:hAnsi="Times New Roman"/>
+          <w:sz w:val="22"/>
           <w:lang w:val="pt-PT"/>
         </w:rPr>
         <w:t xml:space="preserve">com um </w:t>
       </w:r>
       <w:r>
         <w:rPr>
+          <w:rFonts w:ascii="Times New Roman" w:hAnsi="Times New Roman"/>
+          <w:sz w:val="22"/>
           <w:lang w:val="pt-PT"/>
         </w:rPr>
         <w:t xml:space="preserve">baixo </w:t>
       </w:r>
       <w:r>
         <w:rPr>
+          <w:rFonts w:ascii="Times New Roman" w:hAnsi="Times New Roman"/>
+          <w:sz w:val="22"/>
           <w:lang w:val="pt-PT"/>
         </w:rPr>
         <w:t xml:space="preserve">consumo </w:t>
       </w:r>
       <w:r>
         <w:rPr>
+          <w:rFonts w:ascii="Times New Roman" w:hAnsi="Times New Roman"/>
+          <w:sz w:val="22"/>
           <w:lang w:val="pt-PT"/>
         </w:rPr>
         <w:t>(muito baixo).</w:t>
@@ -3582,6 +3681,8 @@
       <w:pPr>
         <w:ind w:firstLine="0"/>
         <w:rPr>
+          <w:rFonts w:ascii="Times New Roman" w:hAnsi="Times New Roman"/>
+          <w:sz w:val="22"/>
           <w:lang w:val="pt-PT"/>
         </w:rPr>
       </w:pPr>
@@ -3590,42 +3691,56 @@
       <w:pPr>
         <w:ind w:firstLine="0"/>
         <w:rPr>
-          <w:lang w:val="pt-PT"/>
-        </w:rPr>
-      </w:pPr>
-      <w:r>
-        <w:rPr>
+          <w:rFonts w:ascii="Times New Roman" w:hAnsi="Times New Roman"/>
+          <w:sz w:val="22"/>
+          <w:lang w:val="pt-PT"/>
+        </w:rPr>
+      </w:pPr>
+      <w:r>
+        <w:rPr>
+          <w:rFonts w:ascii="Times New Roman" w:hAnsi="Times New Roman"/>
           <w:b/>
+          <w:sz w:val="22"/>
           <w:lang w:val="pt-PT"/>
         </w:rPr>
         <w:t>Suas aplicações</w:t>
       </w:r>
       <w:r>
         <w:rPr>
+          <w:rFonts w:ascii="Times New Roman" w:hAnsi="Times New Roman"/>
+          <w:sz w:val="22"/>
           <w:lang w:val="pt-PT"/>
         </w:rPr>
         <w:t xml:space="preserve">: As suas principais aplicações são </w:t>
       </w:r>
       <w:r>
         <w:rPr>
+          <w:rFonts w:ascii="Times New Roman" w:hAnsi="Times New Roman"/>
+          <w:sz w:val="22"/>
           <w:lang w:val="pt-PT"/>
         </w:rPr>
         <w:t>em</w:t>
       </w:r>
       <w:r>
         <w:rPr>
+          <w:rFonts w:ascii="Times New Roman" w:hAnsi="Times New Roman"/>
+          <w:sz w:val="22"/>
           <w:lang w:val="pt-PT"/>
         </w:rPr>
         <w:t xml:space="preserve"> IoT, para comunicação e transmissão de dados recolhidos por diversos sensores (pressão, temperatura, humidade, luz, etc...) que depois são transmitidos para servidores locais ou </w:t>
       </w:r>
       <w:r>
         <w:rPr>
+          <w:rFonts w:ascii="Times New Roman" w:hAnsi="Times New Roman"/>
+          <w:sz w:val="22"/>
           <w:lang w:val="pt-PT"/>
         </w:rPr>
         <w:t>remota via IP</w:t>
       </w:r>
       <w:r>
         <w:rPr>
+          <w:rFonts w:ascii="Times New Roman" w:hAnsi="Times New Roman"/>
+          <w:sz w:val="22"/>
           <w:lang w:val="pt-PT"/>
         </w:rPr>
         <w:t>.</w:t>
@@ -3635,6 +3750,8 @@
       <w:pPr>
         <w:ind w:firstLine="0"/>
         <w:rPr>
+          <w:rFonts w:ascii="Times New Roman" w:hAnsi="Times New Roman"/>
+          <w:sz w:val="22"/>
           <w:lang w:val="pt-PT"/>
         </w:rPr>
       </w:pPr>
@@ -3643,18 +3760,24 @@
       <w:pPr>
         <w:ind w:firstLine="0"/>
         <w:rPr>
-          <w:lang w:val="pt-PT"/>
-        </w:rPr>
-      </w:pPr>
-      <w:r>
-        <w:rPr>
+          <w:rFonts w:ascii="Times New Roman" w:hAnsi="Times New Roman"/>
+          <w:sz w:val="22"/>
+          <w:lang w:val="pt-PT"/>
+        </w:rPr>
+      </w:pPr>
+      <w:r>
+        <w:rPr>
+          <w:rFonts w:ascii="Times New Roman" w:hAnsi="Times New Roman"/>
           <w:b/>
+          <w:sz w:val="22"/>
           <w:lang w:val="pt-PT"/>
         </w:rPr>
         <w:t>Alcance</w:t>
       </w:r>
       <w:r>
         <w:rPr>
+          <w:rFonts w:ascii="Times New Roman" w:hAnsi="Times New Roman"/>
+          <w:sz w:val="22"/>
           <w:lang w:val="pt-PT"/>
         </w:rPr>
         <w:t>: Dependendo das condições dos equipamentos e interferências (prédios, topologias de terrenos), em áreas urbanas pode ir até 3-4 Km e em áreas rurais até 12 Km.</w:t>
@@ -3712,6 +3835,7 @@
       <w:r>
         <w:rPr>
           <w:noProof/>
+          <w:lang w:eastAsia="pt-PT"/>
         </w:rPr>
         <mc:AlternateContent>
           <mc:Choice Requires="wps">
@@ -3759,13 +3883,8 @@
                                 <w:sz w:val="28"/>
                               </w:rPr>
                             </w:pPr>
-                            <w:proofErr w:type="spellStart"/>
                             <w:r>
-                              <w:t>Ilustração</w:t>
-                            </w:r>
-                            <w:proofErr w:type="spellEnd"/>
-                            <w:r>
-                              <w:t xml:space="preserve"> </w:t>
+                              <w:t xml:space="preserve">Ilustração </w:t>
                             </w:r>
                             <w:r>
                               <w:fldChar w:fldCharType="begin"/>
@@ -3840,13 +3959,8 @@
                           <w:sz w:val="28"/>
                         </w:rPr>
                       </w:pPr>
-                      <w:proofErr w:type="spellStart"/>
                       <w:r>
-                        <w:t>Ilustração</w:t>
-                      </w:r>
-                      <w:proofErr w:type="spellEnd"/>
-                      <w:r>
-                        <w:t xml:space="preserve"> </w:t>
+                        <w:t xml:space="preserve">Ilustração </w:t>
                       </w:r>
                       <w:r>
                         <w:fldChar w:fldCharType="begin"/>
@@ -4063,7 +4177,9 @@
       <w:r>
         <w:rPr>
           <w:noProof/>
-        </w:rPr>
+          <w:lang w:val="pt-PT" w:eastAsia="pt-PT"/>
+        </w:rPr>
+        <w:lastRenderedPageBreak/>
         <mc:AlternateContent>
           <mc:Choice Requires="wps">
             <w:drawing>
@@ -4110,13 +4226,8 @@
                                 <w:noProof/>
                               </w:rPr>
                             </w:pPr>
-                            <w:proofErr w:type="spellStart"/>
                             <w:r>
-                              <w:t>Ilustração</w:t>
-                            </w:r>
-                            <w:proofErr w:type="spellEnd"/>
-                            <w:r>
-                              <w:t xml:space="preserve"> </w:t>
+                              <w:t xml:space="preserve">Ilustração </w:t>
                             </w:r>
                             <w:r>
                               <w:fldChar w:fldCharType="begin"/>
@@ -4188,13 +4299,8 @@
                           <w:noProof/>
                         </w:rPr>
                       </w:pPr>
-                      <w:proofErr w:type="spellStart"/>
                       <w:r>
-                        <w:t>Ilustração</w:t>
-                      </w:r>
-                      <w:proofErr w:type="spellEnd"/>
-                      <w:r>
-                        <w:t xml:space="preserve"> </w:t>
+                        <w:t xml:space="preserve">Ilustração </w:t>
                       </w:r>
                       <w:r>
                         <w:fldChar w:fldCharType="begin"/>
@@ -4255,15 +4361,14 @@
           <w:numId w:val="35"/>
         </w:numPr>
       </w:pPr>
-      <w:bookmarkStart w:id="6" w:name="_Toc510574967"/>
-      <w:r>
-        <w:lastRenderedPageBreak/>
+      <w:bookmarkStart w:id="5" w:name="_Toc510608954"/>
+      <w:r>
         <w:t>LoR</w:t>
       </w:r>
       <w:r>
         <w:t>aWAN:</w:t>
       </w:r>
-      <w:bookmarkEnd w:id="6"/>
+      <w:bookmarkEnd w:id="5"/>
       <w:r>
         <w:t xml:space="preserve"> </w:t>
       </w:r>
@@ -4387,7 +4492,7 @@
           <w:lang w:eastAsia="pt-PT"/>
         </w:rPr>
         <w:drawing>
-          <wp:anchor distT="0" distB="0" distL="114300" distR="114300" simplePos="0" relativeHeight="251663360" behindDoc="0" locked="0" layoutInCell="1" allowOverlap="1">
+          <wp:anchor distT="0" distB="0" distL="114300" distR="114300" simplePos="0" relativeHeight="251661312" behindDoc="0" locked="0" layoutInCell="1" allowOverlap="1">
             <wp:simplePos x="0" y="0"/>
             <wp:positionH relativeFrom="column">
               <wp:posOffset>1247317</wp:posOffset>
@@ -4462,6 +4567,7 @@
       <w:r>
         <w:rPr>
           <w:noProof/>
+          <w:lang w:val="pt-PT" w:eastAsia="pt-PT"/>
         </w:rPr>
         <mc:AlternateContent>
           <mc:Choice Requires="wps">
@@ -4509,13 +4615,8 @@
                                 <w:noProof/>
                               </w:rPr>
                             </w:pPr>
-                            <w:proofErr w:type="spellStart"/>
                             <w:r>
-                              <w:t>Ilustração</w:t>
-                            </w:r>
-                            <w:proofErr w:type="spellEnd"/>
-                            <w:r>
-                              <w:t xml:space="preserve"> </w:t>
+                              <w:t xml:space="preserve">Ilustração </w:t>
                             </w:r>
                             <w:r>
                               <w:fldChar w:fldCharType="begin"/>
@@ -4579,13 +4680,8 @@
                           <w:noProof/>
                         </w:rPr>
                       </w:pPr>
-                      <w:proofErr w:type="spellStart"/>
                       <w:r>
-                        <w:t>Ilustração</w:t>
-                      </w:r>
-                      <w:proofErr w:type="spellEnd"/>
-                      <w:r>
-                        <w:t xml:space="preserve"> </w:t>
+                        <w:t xml:space="preserve">Ilustração </w:t>
                       </w:r>
                       <w:r>
                         <w:fldChar w:fldCharType="begin"/>
@@ -4974,12 +5070,12 @@
           <w:numId w:val="35"/>
         </w:numPr>
       </w:pPr>
-      <w:bookmarkStart w:id="7" w:name="_Toc510574968"/>
+      <w:bookmarkStart w:id="6" w:name="_Toc510608955"/>
       <w:r>
         <w:lastRenderedPageBreak/>
         <w:t>Caso de estudo:</w:t>
       </w:r>
-      <w:bookmarkEnd w:id="7"/>
+      <w:bookmarkEnd w:id="6"/>
     </w:p>
     <w:p>
       <w:pPr>
@@ -5102,6 +5198,7 @@
       <w:r>
         <w:rPr>
           <w:noProof/>
+          <w:lang w:val="pt-PT" w:eastAsia="pt-PT"/>
         </w:rPr>
         <mc:AlternateContent>
           <mc:Choice Requires="wps">
@@ -5149,13 +5246,8 @@
                                 <w:noProof/>
                               </w:rPr>
                             </w:pPr>
-                            <w:proofErr w:type="spellStart"/>
                             <w:r>
-                              <w:t>Ilustração</w:t>
-                            </w:r>
-                            <w:proofErr w:type="spellEnd"/>
-                            <w:r>
-                              <w:t xml:space="preserve"> </w:t>
+                              <w:t xml:space="preserve">Ilustração </w:t>
                             </w:r>
                             <w:r>
                               <w:fldChar w:fldCharType="begin"/>
@@ -5230,13 +5322,8 @@
                           <w:noProof/>
                         </w:rPr>
                       </w:pPr>
-                      <w:proofErr w:type="spellStart"/>
                       <w:r>
-                        <w:t>Ilustração</w:t>
-                      </w:r>
-                      <w:proofErr w:type="spellEnd"/>
-                      <w:r>
-                        <w:t xml:space="preserve"> </w:t>
+                        <w:t xml:space="preserve">Ilustração </w:t>
                       </w:r>
                       <w:r>
                         <w:fldChar w:fldCharType="begin"/>
@@ -5298,7 +5385,7 @@
           <w:lang w:val="pt-PT" w:eastAsia="pt-PT"/>
         </w:rPr>
         <w:drawing>
-          <wp:anchor distT="0" distB="0" distL="114300" distR="114300" simplePos="0" relativeHeight="251666432" behindDoc="0" locked="0" layoutInCell="1" allowOverlap="1">
+          <wp:anchor distT="0" distB="0" distL="114300" distR="114300" simplePos="0" relativeHeight="251664384" behindDoc="0" locked="0" layoutInCell="1" allowOverlap="1">
             <wp:simplePos x="0" y="0"/>
             <wp:positionH relativeFrom="column">
               <wp:posOffset>992661</wp:posOffset>
@@ -5466,7 +5553,7 @@
           <w:lang w:val="pt-PT" w:eastAsia="pt-PT"/>
         </w:rPr>
         <w:drawing>
-          <wp:anchor distT="0" distB="0" distL="114300" distR="114300" simplePos="0" relativeHeight="251669504" behindDoc="0" locked="0" layoutInCell="1" allowOverlap="1">
+          <wp:anchor distT="0" distB="0" distL="114300" distR="114300" simplePos="0" relativeHeight="251667456" behindDoc="0" locked="0" layoutInCell="1" allowOverlap="1">
             <wp:simplePos x="0" y="0"/>
             <wp:positionH relativeFrom="column">
               <wp:posOffset>1470660</wp:posOffset>
@@ -5610,6 +5697,7 @@
       <w:r>
         <w:rPr>
           <w:noProof/>
+          <w:lang w:val="pt-PT" w:eastAsia="pt-PT"/>
         </w:rPr>
         <mc:AlternateContent>
           <mc:Choice Requires="wps">
@@ -5657,13 +5745,8 @@
                                 <w:noProof/>
                               </w:rPr>
                             </w:pPr>
-                            <w:proofErr w:type="spellStart"/>
                             <w:r>
-                              <w:t>Ilustração</w:t>
-                            </w:r>
-                            <w:proofErr w:type="spellEnd"/>
-                            <w:r>
-                              <w:t xml:space="preserve"> </w:t>
+                              <w:t xml:space="preserve">Ilustração </w:t>
                             </w:r>
                             <w:r>
                               <w:fldChar w:fldCharType="begin"/>
@@ -5686,11 +5769,9 @@
                             <w:r>
                               <w:t xml:space="preserve"> - Node </w:t>
                             </w:r>
-                            <w:proofErr w:type="spellStart"/>
                             <w:r>
-                              <w:t>Arquitechture</w:t>
+                              <w:t>Architecture</w:t>
                             </w:r>
-                            <w:proofErr w:type="spellEnd"/>
                           </w:p>
                         </w:txbxContent>
                       </wps:txbx>
@@ -5719,13 +5800,8 @@
                           <w:noProof/>
                         </w:rPr>
                       </w:pPr>
-                      <w:proofErr w:type="spellStart"/>
                       <w:r>
-                        <w:t>Ilustração</w:t>
-                      </w:r>
-                      <w:proofErr w:type="spellEnd"/>
-                      <w:r>
-                        <w:t xml:space="preserve"> </w:t>
+                        <w:t xml:space="preserve">Ilustração </w:t>
                       </w:r>
                       <w:r>
                         <w:fldChar w:fldCharType="begin"/>
@@ -5748,11 +5824,9 @@
                       <w:r>
                         <w:t xml:space="preserve"> - Node </w:t>
                       </w:r>
-                      <w:proofErr w:type="spellStart"/>
                       <w:r>
-                        <w:t>Arquitechture</w:t>
+                        <w:t>Architecture</w:t>
                       </w:r>
-                      <w:proofErr w:type="spellEnd"/>
                     </w:p>
                   </w:txbxContent>
                 </v:textbox>
@@ -5873,128 +5947,93 @@
           <w:lang w:val="pt-PT"/>
         </w:rPr>
       </w:pPr>
-    </w:p>
-    <w:p>
-      <w:pPr>
-        <w:ind w:left="707" w:firstLine="0"/>
-        <w:rPr>
-          <w:sz w:val="22"/>
-          <w:lang w:val="pt-PT"/>
-        </w:rPr>
-      </w:pPr>
       <w:r>
         <w:rPr>
           <w:noProof/>
-          <w:lang w:val="pt-PT" w:eastAsia="pt-PT"/>
         </w:rPr>
         <mc:AlternateContent>
-          <mc:Choice Requires="wpg">
+          <mc:Choice Requires="wps">
             <w:drawing>
-              <wp:anchor distT="0" distB="0" distL="114300" distR="114300" simplePos="0" relativeHeight="251671552" behindDoc="0" locked="0" layoutInCell="1" allowOverlap="1" wp14:anchorId="471EF09D" wp14:editId="09019779">
+              <wp:anchor distT="0" distB="0" distL="114300" distR="114300" simplePos="0" relativeHeight="251698176" behindDoc="0" locked="0" layoutInCell="1" allowOverlap="1" wp14:anchorId="791B9191" wp14:editId="31AC72BE">
                 <wp:simplePos x="0" y="0"/>
-                <wp:positionH relativeFrom="page">
-                  <wp:align>center</wp:align>
+                <wp:positionH relativeFrom="column">
+                  <wp:posOffset>1153160</wp:posOffset>
                 </wp:positionH>
                 <wp:positionV relativeFrom="paragraph">
-                  <wp:posOffset>6350</wp:posOffset>
+                  <wp:posOffset>2485390</wp:posOffset>
                 </wp:positionV>
-                <wp:extent cx="3879215" cy="2644140"/>
-                <wp:effectExtent l="0" t="0" r="6985" b="3810"/>
+                <wp:extent cx="3879215" cy="635"/>
+                <wp:effectExtent l="0" t="0" r="0" b="0"/>
                 <wp:wrapTopAndBottom/>
-                <wp:docPr id="18" name="Group 18"/>
+                <wp:docPr id="3" name="Caixa de texto 3"/>
                 <wp:cNvGraphicFramePr/>
                 <a:graphic xmlns:a="http://schemas.openxmlformats.org/drawingml/2006/main">
-                  <a:graphicData uri="http://schemas.microsoft.com/office/word/2010/wordprocessingGroup">
-                    <wpg:wgp>
-                      <wpg:cNvGrpSpPr/>
-                      <wpg:grpSpPr>
+                  <a:graphicData uri="http://schemas.microsoft.com/office/word/2010/wordprocessingShape">
+                    <wps:wsp>
+                      <wps:cNvSpPr txBox="1"/>
+                      <wps:spPr>
                         <a:xfrm>
                           <a:off x="0" y="0"/>
-                          <a:ext cx="3879215" cy="2644140"/>
-                          <a:chOff x="0" y="0"/>
-                          <a:chExt cx="3879215" cy="2644140"/>
+                          <a:ext cx="3879215" cy="635"/>
                         </a:xfrm>
-                      </wpg:grpSpPr>
-                      <pic:pic xmlns:pic="http://schemas.openxmlformats.org/drawingml/2006/picture">
-                        <pic:nvPicPr>
-                          <pic:cNvPr id="20" name="Picture 20"/>
-                          <pic:cNvPicPr>
-                            <a:picLocks noChangeAspect="1"/>
-                          </pic:cNvPicPr>
-                        </pic:nvPicPr>
-                        <pic:blipFill rotWithShape="1">
-                          <a:blip r:embed="rId16" cstate="print">
-                            <a:extLst>
-                              <a:ext uri="{28A0092B-C50C-407E-A947-70E740481C1C}">
-                                <a14:useLocalDpi xmlns:a14="http://schemas.microsoft.com/office/drawing/2010/main" val="0"/>
-                              </a:ext>
-                            </a:extLst>
-                          </a:blip>
-                          <a:srcRect r="34720" b="32464"/>
-                          <a:stretch/>
-                        </pic:blipFill>
-                        <pic:spPr bwMode="auto">
-                          <a:xfrm>
-                            <a:off x="0" y="0"/>
-                            <a:ext cx="3879215" cy="2258060"/>
-                          </a:xfrm>
-                          <a:prstGeom prst="rect">
-                            <a:avLst/>
-                          </a:prstGeom>
+                        <a:prstGeom prst="rect">
+                          <a:avLst/>
+                        </a:prstGeom>
+                        <a:solidFill>
+                          <a:prstClr val="white"/>
+                        </a:solidFill>
+                        <a:ln>
                           <a:noFill/>
-                          <a:ln>
-                            <a:noFill/>
-                          </a:ln>
-                          <a:extLst>
-                            <a:ext uri="{53640926-AAD7-44D8-BBD7-CCE9431645EC}">
-                              <a14:shadowObscured xmlns:a14="http://schemas.microsoft.com/office/drawing/2010/main"/>
-                            </a:ext>
-                          </a:extLst>
-                        </pic:spPr>
-                      </pic:pic>
-                      <wps:wsp>
-                        <wps:cNvPr id="21" name="Text Box 21"/>
-                        <wps:cNvSpPr txBox="1"/>
-                        <wps:spPr>
-                          <a:xfrm>
-                            <a:off x="480060" y="2354580"/>
-                            <a:ext cx="2689860" cy="289560"/>
-                          </a:xfrm>
-                          <a:prstGeom prst="rect">
-                            <a:avLst/>
-                          </a:prstGeom>
-                          <a:solidFill>
-                            <a:schemeClr val="lt1"/>
-                          </a:solidFill>
-                          <a:ln w="6350">
-                            <a:noFill/>
-                          </a:ln>
-                        </wps:spPr>
-                        <wps:txbx>
-                          <w:txbxContent>
-                            <w:p>
-                              <w:pPr>
-                                <w:jc w:val="center"/>
-                              </w:pPr>
-                              <w:proofErr w:type="spellStart"/>
-                              <w:r>
-                                <w:t>Figura</w:t>
-                              </w:r>
-                              <w:proofErr w:type="spellEnd"/>
-                              <w:r>
-                                <w:t xml:space="preserve"> 6 – Gateway architecture</w:t>
-                              </w:r>
-                            </w:p>
-                          </w:txbxContent>
-                        </wps:txbx>
-                        <wps:bodyPr rot="0" spcFirstLastPara="0" vertOverflow="overflow" horzOverflow="overflow" vert="horz" wrap="square" lIns="91440" tIns="45720" rIns="91440" bIns="45720" numCol="1" spcCol="0" rtlCol="0" fromWordArt="0" anchor="t" anchorCtr="0" forceAA="0" compatLnSpc="1">
-                          <a:prstTxWarp prst="textNoShape">
-                            <a:avLst/>
-                          </a:prstTxWarp>
-                          <a:noAutofit/>
-                        </wps:bodyPr>
-                      </wps:wsp>
-                    </wpg:wgp>
+                        </a:ln>
+                        <a:effectLst/>
+                      </wps:spPr>
+                      <wps:txbx>
+                        <w:txbxContent>
+                          <w:p>
+                            <w:pPr>
+                              <w:pStyle w:val="Legenda"/>
+                              <w:jc w:val="center"/>
+                              <w:rPr>
+                                <w:noProof/>
+                              </w:rPr>
+                            </w:pPr>
+                            <w:r>
+                              <w:t xml:space="preserve">Ilustração </w:t>
+                            </w:r>
+                            <w:r>
+                              <w:fldChar w:fldCharType="begin"/>
+                            </w:r>
+                            <w:r>
+                              <w:instrText xml:space="preserve"> SEQ Ilustração \* ARABIC </w:instrText>
+                            </w:r>
+                            <w:r>
+                              <w:fldChar w:fldCharType="separate"/>
+                            </w:r>
+                            <w:r>
+                              <w:rPr>
+                                <w:noProof/>
+                              </w:rPr>
+                              <w:t>8</w:t>
+                            </w:r>
+                            <w:r>
+                              <w:fldChar w:fldCharType="end"/>
+                            </w:r>
+                            <w:r>
+                              <w:t xml:space="preserve"> - </w:t>
+                            </w:r>
+                            <w:r>
+                              <w:t>Gateway architecture</w:t>
+                            </w:r>
+                          </w:p>
+                        </w:txbxContent>
+                      </wps:txbx>
+                      <wps:bodyPr rot="0" spcFirstLastPara="0" vertOverflow="overflow" horzOverflow="overflow" vert="horz" wrap="square" lIns="0" tIns="0" rIns="0" bIns="0" numCol="1" spcCol="0" rtlCol="0" fromWordArt="0" anchor="t" anchorCtr="0" forceAA="0" compatLnSpc="1">
+                        <a:prstTxWarp prst="textNoShape">
+                          <a:avLst/>
+                        </a:prstTxWarp>
+                        <a:spAutoFit/>
+                      </wps:bodyPr>
+                    </wps:wsp>
                   </a:graphicData>
                 </a:graphic>
               </wp:anchor>
@@ -6002,264 +6041,384 @@
           </mc:Choice>
           <mc:Fallback>
             <w:pict>
-              <v:group w14:anchorId="471EF09D" id="Group 18" o:spid="_x0000_s1033" style="position:absolute;left:0;text-align:left;margin-left:0;margin-top:.5pt;width:305.45pt;height:208.2pt;z-index:251671552;mso-position-horizontal:center;mso-position-horizontal-relative:page" coordsize="38792,26441" o:gfxdata="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">
-                <v:shapetype id="_x0000_t75" coordsize="21600,21600" o:spt="75" o:preferrelative="t" path="m@4@5l@4@11@9@11@9@5xe" filled="f" stroked="f">
-                  <v:stroke joinstyle="miter"/>
-                  <v:formulas>
-                    <v:f eqn="if lineDrawn pixelLineWidth 0"/>
-                    <v:f eqn="sum @0 1 0"/>
-                    <v:f eqn="sum 0 0 @1"/>
-                    <v:f eqn="prod @2 1 2"/>
-                    <v:f eqn="prod @3 21600 pixelWidth"/>
-                    <v:f eqn="prod @3 21600 pixelHeight"/>
-                    <v:f eqn="sum @0 0 1"/>
-                    <v:f eqn="prod @6 1 2"/>
-                    <v:f eqn="prod @7 21600 pixelWidth"/>
-                    <v:f eqn="sum @8 21600 0"/>
-                    <v:f eqn="prod @7 21600 pixelHeight"/>
-                    <v:f eqn="sum @10 21600 0"/>
-                  </v:formulas>
-                  <v:path o:extrusionok="f" gradientshapeok="t" o:connecttype="rect"/>
-                  <o:lock v:ext="edit" aspectratio="t"/>
-                </v:shapetype>
-                <v:shape id="Picture 20" o:spid="_x0000_s1034" type="#_x0000_t75" style="position:absolute;width:38792;height:22580;visibility:visible;mso-wrap-style:square" o:gfxdata="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">
-                  <v:imagedata r:id="rId17" o:title="" cropbottom="21276f" cropright="22754f"/>
-                  <v:path arrowok="t"/>
-                </v:shape>
-                <v:shape id="Text Box 21" o:spid="_x0000_s1035" type="#_x0000_t202" style="position:absolute;left:4800;top:23545;width:26899;height:2896;visibility:visible;mso-wrap-style:square;v-text-anchor:top" o:gfxdata="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" fillcolor="white [3201]" stroked="f" strokeweight=".5pt">
-                  <v:textbox>
-                    <w:txbxContent>
-                      <w:p>
-                        <w:pPr>
-                          <w:jc w:val="center"/>
-                        </w:pPr>
-                        <w:proofErr w:type="spellStart"/>
-                        <w:r>
-                          <w:t>Figura</w:t>
-                        </w:r>
-                        <w:proofErr w:type="spellEnd"/>
-                        <w:r>
-                          <w:t xml:space="preserve"> 6 – Gateway architecture</w:t>
-                        </w:r>
-                      </w:p>
-                    </w:txbxContent>
-                  </v:textbox>
-                </v:shape>
-                <w10:wrap type="topAndBottom" anchorx="page"/>
-              </v:group>
+              <v:shape w14:anchorId="791B9191" id="Caixa de texto 3" o:spid="_x0000_s1033" type="#_x0000_t202" style="position:absolute;left:0;text-align:left;margin-left:90.8pt;margin-top:195.7pt;width:305.45pt;height:.05pt;z-index:251698176;visibility:visible;mso-wrap-style:square;mso-wrap-distance-left:9pt;mso-wrap-distance-top:0;mso-wrap-distance-right:9pt;mso-wrap-distance-bottom:0;mso-position-horizontal:absolute;mso-position-horizontal-relative:text;mso-position-vertical:absolute;mso-position-vertical-relative:text;v-text-anchor:top" o:gfxdata="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" stroked="f">
+                <v:textbox style="mso-fit-shape-to-text:t" inset="0,0,0,0">
+                  <w:txbxContent>
+                    <w:p>
+                      <w:pPr>
+                        <w:pStyle w:val="Legenda"/>
+                        <w:jc w:val="center"/>
+                        <w:rPr>
+                          <w:noProof/>
+                        </w:rPr>
+                      </w:pPr>
+                      <w:r>
+                        <w:t xml:space="preserve">Ilustração </w:t>
+                      </w:r>
+                      <w:r>
+                        <w:fldChar w:fldCharType="begin"/>
+                      </w:r>
+                      <w:r>
+                        <w:instrText xml:space="preserve"> SEQ Ilustração \* ARABIC </w:instrText>
+                      </w:r>
+                      <w:r>
+                        <w:fldChar w:fldCharType="separate"/>
+                      </w:r>
+                      <w:r>
+                        <w:rPr>
+                          <w:noProof/>
+                        </w:rPr>
+                        <w:t>8</w:t>
+                      </w:r>
+                      <w:r>
+                        <w:fldChar w:fldCharType="end"/>
+                      </w:r>
+                      <w:r>
+                        <w:t xml:space="preserve"> - </w:t>
+                      </w:r>
+                      <w:r>
+                        <w:t>Gateway architecture</w:t>
+                      </w:r>
+                    </w:p>
+                  </w:txbxContent>
+                </v:textbox>
+                <w10:wrap type="topAndBottom"/>
+              </v:shape>
             </w:pict>
           </mc:Fallback>
         </mc:AlternateContent>
       </w:r>
-    </w:p>
-    <w:p>
-      <w:pPr>
-        <w:ind w:left="707" w:firstLine="0"/>
-        <w:rPr>
-          <w:sz w:val="22"/>
-          <w:lang w:val="pt-PT"/>
-        </w:rPr>
-      </w:pPr>
-      <w:r>
-        <w:rPr>
-          <w:sz w:val="22"/>
-          <w:lang w:val="pt-PT"/>
-        </w:rPr>
-        <w:t xml:space="preserve">O </w:t>
-      </w:r>
-      <w:proofErr w:type="gramStart"/>
-      <w:r>
-        <w:rPr>
-          <w:i/>
-          <w:sz w:val="22"/>
-          <w:lang w:val="pt-PT"/>
-        </w:rPr>
-        <w:t>gateway</w:t>
-      </w:r>
-      <w:proofErr w:type="gramEnd"/>
-      <w:r>
-        <w:rPr>
-          <w:sz w:val="22"/>
-          <w:lang w:val="pt-PT"/>
-        </w:rPr>
-        <w:t xml:space="preserve"> é constituído por um Raspberry Pi 2, alimentado por uma bateria e equipado com dois módulos de comunicação, um para comunicação com os ESP8266 via LoRa e outro módulo, WiFi para envio de dados para a plataforma na cloud.</w:t>
-      </w:r>
-    </w:p>
-    <w:p>
-      <w:pPr>
-        <w:ind w:left="707" w:firstLine="0"/>
-        <w:rPr>
-          <w:sz w:val="22"/>
-          <w:lang w:val="pt-PT"/>
-        </w:rPr>
-      </w:pPr>
       <w:r>
         <w:rPr>
           <w:b/>
           <w:noProof/>
+          <w:sz w:val="22"/>
           <w:lang w:val="pt-PT" w:eastAsia="pt-PT"/>
         </w:rPr>
+        <w:drawing>
+          <wp:anchor distT="0" distB="0" distL="114300" distR="114300" simplePos="0" relativeHeight="251670528" behindDoc="0" locked="0" layoutInCell="1" allowOverlap="1">
+            <wp:simplePos x="0" y="0"/>
+            <wp:positionH relativeFrom="column">
+              <wp:posOffset>1153633</wp:posOffset>
+            </wp:positionH>
+            <wp:positionV relativeFrom="paragraph">
+              <wp:posOffset>170254</wp:posOffset>
+            </wp:positionV>
+            <wp:extent cx="3879215" cy="2258060"/>
+            <wp:effectExtent l="0" t="0" r="6985" b="8890"/>
+            <wp:wrapTopAndBottom/>
+            <wp:docPr id="20" name="Picture 20"/>
+            <wp:cNvGraphicFramePr>
+              <a:graphicFrameLocks xmlns:a="http://schemas.openxmlformats.org/drawingml/2006/main" noChangeAspect="1"/>
+            </wp:cNvGraphicFramePr>
+            <a:graphic xmlns:a="http://schemas.openxmlformats.org/drawingml/2006/main">
+              <a:graphicData uri="http://schemas.openxmlformats.org/drawingml/2006/picture">
+                <pic:pic xmlns:pic="http://schemas.openxmlformats.org/drawingml/2006/picture">
+                  <pic:nvPicPr>
+                    <pic:cNvPr id="20" name="Picture 20"/>
+                    <pic:cNvPicPr>
+                      <a:picLocks noChangeAspect="1"/>
+                    </pic:cNvPicPr>
+                  </pic:nvPicPr>
+                  <pic:blipFill rotWithShape="1">
+                    <a:blip r:embed="rId16" cstate="print">
+                      <a:extLst>
+                        <a:ext uri="{28A0092B-C50C-407E-A947-70E740481C1C}">
+                          <a14:useLocalDpi xmlns:a14="http://schemas.microsoft.com/office/drawing/2010/main" val="0"/>
+                        </a:ext>
+                      </a:extLst>
+                    </a:blip>
+                    <a:srcRect r="34720" b="32464"/>
+                    <a:stretch/>
+                  </pic:blipFill>
+                  <pic:spPr bwMode="auto">
+                    <a:xfrm>
+                      <a:off x="0" y="0"/>
+                      <a:ext cx="3879215" cy="2258060"/>
+                    </a:xfrm>
+                    <a:prstGeom prst="rect">
+                      <a:avLst/>
+                    </a:prstGeom>
+                    <a:noFill/>
+                    <a:ln>
+                      <a:noFill/>
+                    </a:ln>
+                    <a:extLst>
+                      <a:ext uri="{53640926-AAD7-44D8-BBD7-CCE9431645EC}">
+                        <a14:shadowObscured xmlns:a14="http://schemas.microsoft.com/office/drawing/2010/main"/>
+                      </a:ext>
+                    </a:extLst>
+                  </pic:spPr>
+                </pic:pic>
+              </a:graphicData>
+            </a:graphic>
+          </wp:anchor>
+        </w:drawing>
+      </w:r>
+    </w:p>
+    <w:p>
+      <w:pPr>
+        <w:ind w:left="707" w:firstLine="0"/>
+        <w:rPr>
+          <w:sz w:val="22"/>
+          <w:lang w:val="pt-PT"/>
+        </w:rPr>
+      </w:pPr>
+    </w:p>
+    <w:p>
+      <w:pPr>
+        <w:ind w:left="707" w:firstLine="0"/>
+        <w:rPr>
+          <w:sz w:val="22"/>
+          <w:lang w:val="pt-PT"/>
+        </w:rPr>
+      </w:pPr>
+      <w:r>
+        <w:rPr>
+          <w:sz w:val="22"/>
+          <w:lang w:val="pt-PT"/>
+        </w:rPr>
+        <w:t xml:space="preserve">O </w:t>
+      </w:r>
+      <w:proofErr w:type="gramStart"/>
+      <w:r>
+        <w:rPr>
+          <w:i/>
+          <w:sz w:val="22"/>
+          <w:lang w:val="pt-PT"/>
+        </w:rPr>
+        <w:t>gateway</w:t>
+      </w:r>
+      <w:proofErr w:type="gramEnd"/>
+      <w:r>
+        <w:rPr>
+          <w:sz w:val="22"/>
+          <w:lang w:val="pt-PT"/>
+        </w:rPr>
+        <w:t xml:space="preserve"> é constituído por um Raspberry Pi 2, alimentado por uma bateria e equipado com dois módulos de comunicação, um para comunicação com os ESP8266 via LoRa e outro módulo, WiFi para envio de dados para a plataforma na cloud.</w:t>
+      </w:r>
+    </w:p>
+    <w:p>
+      <w:pPr>
+        <w:ind w:left="707" w:firstLine="0"/>
+        <w:rPr>
+          <w:sz w:val="22"/>
+          <w:lang w:val="pt-PT"/>
+        </w:rPr>
+      </w:pPr>
+      <w:r>
+        <w:rPr>
+          <w:noProof/>
+        </w:rPr>
         <mc:AlternateContent>
-          <mc:Choice Requires="wpg">
+          <mc:Choice Requires="wps">
             <w:drawing>
-              <wp:anchor distT="0" distB="0" distL="114300" distR="114300" simplePos="0" relativeHeight="251675648" behindDoc="0" locked="0" layoutInCell="1" allowOverlap="1" wp14:anchorId="42116129" wp14:editId="2FC93C2F">
+              <wp:anchor distT="0" distB="0" distL="114300" distR="114300" simplePos="0" relativeHeight="251700224" behindDoc="0" locked="0" layoutInCell="1" allowOverlap="1" wp14:anchorId="27AEE3A1" wp14:editId="7B5F5A05">
                 <wp:simplePos x="0" y="0"/>
-                <wp:positionH relativeFrom="margin">
-                  <wp:posOffset>888820</wp:posOffset>
+                <wp:positionH relativeFrom="column">
+                  <wp:posOffset>887730</wp:posOffset>
                 </wp:positionH>
                 <wp:positionV relativeFrom="paragraph">
-                  <wp:posOffset>145343</wp:posOffset>
+                  <wp:posOffset>3121660</wp:posOffset>
                 </wp:positionV>
-                <wp:extent cx="3890645" cy="3314700"/>
+                <wp:extent cx="3890645" cy="635"/>
                 <wp:effectExtent l="0" t="0" r="0" b="0"/>
                 <wp:wrapNone/>
-                <wp:docPr id="23" name="Group 23"/>
+                <wp:docPr id="5" name="Caixa de texto 5"/>
                 <wp:cNvGraphicFramePr/>
                 <a:graphic xmlns:a="http://schemas.openxmlformats.org/drawingml/2006/main">
-                  <a:graphicData uri="http://schemas.microsoft.com/office/word/2010/wordprocessingGroup">
-                    <wpg:wgp>
-                      <wpg:cNvGrpSpPr/>
-                      <wpg:grpSpPr>
+                  <a:graphicData uri="http://schemas.microsoft.com/office/word/2010/wordprocessingShape">
+                    <wps:wsp>
+                      <wps:cNvSpPr txBox="1"/>
+                      <wps:spPr>
                         <a:xfrm>
                           <a:off x="0" y="0"/>
-                          <a:ext cx="3890645" cy="3314700"/>
-                          <a:chOff x="0" y="0"/>
-                          <a:chExt cx="3891280" cy="3314700"/>
+                          <a:ext cx="3890645" cy="635"/>
                         </a:xfrm>
-                      </wpg:grpSpPr>
-                      <wps:wsp>
-                        <wps:cNvPr id="24" name="Text Box 24"/>
-                        <wps:cNvSpPr txBox="1"/>
-                        <wps:spPr>
-                          <a:xfrm>
-                            <a:off x="594360" y="3009900"/>
-                            <a:ext cx="2705100" cy="304800"/>
-                          </a:xfrm>
-                          <a:prstGeom prst="rect">
-                            <a:avLst/>
-                          </a:prstGeom>
-                          <a:solidFill>
-                            <a:schemeClr val="lt1"/>
-                          </a:solidFill>
-                          <a:ln w="6350">
-                            <a:noFill/>
-                          </a:ln>
-                        </wps:spPr>
-                        <wps:txbx>
-                          <w:txbxContent>
-                            <w:p>
-                              <w:pPr>
-                                <w:jc w:val="center"/>
-                              </w:pPr>
-                              <w:proofErr w:type="spellStart"/>
-                              <w:r>
-                                <w:t>Figura</w:t>
-                              </w:r>
-                              <w:proofErr w:type="spellEnd"/>
-                              <w:r>
-                                <w:t xml:space="preserve"> 7 – </w:t>
-                              </w:r>
-                              <w:proofErr w:type="spellStart"/>
-                              <w:r>
-                                <w:t>PatientCare</w:t>
-                              </w:r>
-                              <w:proofErr w:type="spellEnd"/>
-                              <w:r>
-                                <w:t xml:space="preserve"> prototype</w:t>
-                              </w:r>
-                            </w:p>
-                          </w:txbxContent>
-                        </wps:txbx>
-                        <wps:bodyPr rot="0" spcFirstLastPara="0" vertOverflow="overflow" horzOverflow="overflow" vert="horz" wrap="square" lIns="91440" tIns="45720" rIns="91440" bIns="45720" numCol="1" spcCol="0" rtlCol="0" fromWordArt="0" anchor="t" anchorCtr="0" forceAA="0" compatLnSpc="1">
-                          <a:prstTxWarp prst="textNoShape">
-                            <a:avLst/>
-                          </a:prstTxWarp>
-                          <a:noAutofit/>
-                        </wps:bodyPr>
-                      </wps:wsp>
-                      <pic:pic xmlns:pic="http://schemas.openxmlformats.org/drawingml/2006/picture">
-                        <pic:nvPicPr>
-                          <pic:cNvPr id="25" name="Picture 25"/>
-                          <pic:cNvPicPr>
-                            <a:picLocks noChangeAspect="1"/>
-                          </pic:cNvPicPr>
-                        </pic:nvPicPr>
-                        <pic:blipFill>
-                          <a:blip r:embed="rId18">
-                            <a:extLst>
-                              <a:ext uri="{28A0092B-C50C-407E-A947-70E740481C1C}">
-                                <a14:useLocalDpi xmlns:a14="http://schemas.microsoft.com/office/drawing/2010/main" val="0"/>
-                              </a:ext>
-                            </a:extLst>
-                          </a:blip>
-                          <a:srcRect/>
-                          <a:stretch>
-                            <a:fillRect/>
-                          </a:stretch>
-                        </pic:blipFill>
-                        <pic:spPr bwMode="auto">
-                          <a:xfrm>
-                            <a:off x="0" y="0"/>
-                            <a:ext cx="3891280" cy="2918460"/>
-                          </a:xfrm>
-                          <a:prstGeom prst="rect">
-                            <a:avLst/>
-                          </a:prstGeom>
+                        <a:prstGeom prst="rect">
+                          <a:avLst/>
+                        </a:prstGeom>
+                        <a:solidFill>
+                          <a:prstClr val="white"/>
+                        </a:solidFill>
+                        <a:ln>
                           <a:noFill/>
-                          <a:ln>
-                            <a:noFill/>
-                          </a:ln>
-                        </pic:spPr>
-                      </pic:pic>
-                    </wpg:wgp>
+                        </a:ln>
+                        <a:effectLst/>
+                      </wps:spPr>
+                      <wps:txbx>
+                        <w:txbxContent>
+                          <w:p>
+                            <w:pPr>
+                              <w:pStyle w:val="Legenda"/>
+                              <w:jc w:val="center"/>
+                              <w:rPr>
+                                <w:noProof/>
+                              </w:rPr>
+                            </w:pPr>
+                            <w:r>
+                              <w:t xml:space="preserve">Ilustração </w:t>
+                            </w:r>
+                            <w:r>
+                              <w:fldChar w:fldCharType="begin"/>
+                            </w:r>
+                            <w:r>
+                              <w:instrText xml:space="preserve"> SEQ Ilustração \* ARABIC </w:instrText>
+                            </w:r>
+                            <w:r>
+                              <w:fldChar w:fldCharType="separate"/>
+                            </w:r>
+                            <w:r>
+                              <w:rPr>
+                                <w:noProof/>
+                              </w:rPr>
+                              <w:t>9</w:t>
+                            </w:r>
+                            <w:r>
+                              <w:fldChar w:fldCharType="end"/>
+                            </w:r>
+                            <w:r>
+                              <w:t xml:space="preserve"> - </w:t>
+                            </w:r>
+                            <w:proofErr w:type="spellStart"/>
+                            <w:r>
+                              <w:t>PatientCare</w:t>
+                            </w:r>
+                            <w:proofErr w:type="spellEnd"/>
+                            <w:r>
+                              <w:t xml:space="preserve"> prototype</w:t>
+                            </w:r>
+                          </w:p>
+                        </w:txbxContent>
+                      </wps:txbx>
+                      <wps:bodyPr rot="0" spcFirstLastPara="0" vertOverflow="overflow" horzOverflow="overflow" vert="horz" wrap="square" lIns="0" tIns="0" rIns="0" bIns="0" numCol="1" spcCol="0" rtlCol="0" fromWordArt="0" anchor="t" anchorCtr="0" forceAA="0" compatLnSpc="1">
+                        <a:prstTxWarp prst="textNoShape">
+                          <a:avLst/>
+                        </a:prstTxWarp>
+                        <a:spAutoFit/>
+                      </wps:bodyPr>
+                    </wps:wsp>
                   </a:graphicData>
                 </a:graphic>
-                <wp14:sizeRelH relativeFrom="margin">
-                  <wp14:pctWidth>0</wp14:pctWidth>
-                </wp14:sizeRelH>
               </wp:anchor>
             </w:drawing>
           </mc:Choice>
           <mc:Fallback>
             <w:pict>
-              <v:group w14:anchorId="42116129" id="Group 23" o:spid="_x0000_s1036" style="position:absolute;left:0;text-align:left;margin-left:70pt;margin-top:11.45pt;width:306.35pt;height:261pt;z-index:251675648;mso-position-horizontal-relative:margin;mso-width-relative:margin" coordsize="38912,33147" o:gfxdata="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">
-                <v:shape id="Text Box 24" o:spid="_x0000_s1037" type="#_x0000_t202" style="position:absolute;left:5943;top:30099;width:27051;height:3048;visibility:visible;mso-wrap-style:square;v-text-anchor:top" o:gfxdata="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" fillcolor="white [3201]" stroked="f" strokeweight=".5pt">
-                  <v:textbox>
-                    <w:txbxContent>
-                      <w:p>
-                        <w:pPr>
-                          <w:jc w:val="center"/>
-                        </w:pPr>
-                        <w:proofErr w:type="spellStart"/>
-                        <w:r>
-                          <w:t>Figura</w:t>
-                        </w:r>
-                        <w:proofErr w:type="spellEnd"/>
-                        <w:r>
-                          <w:t xml:space="preserve"> 7 – </w:t>
-                        </w:r>
-                        <w:proofErr w:type="spellStart"/>
-                        <w:r>
-                          <w:t>PatientCare</w:t>
-                        </w:r>
-                        <w:proofErr w:type="spellEnd"/>
-                        <w:r>
-                          <w:t xml:space="preserve"> prototype</w:t>
-                        </w:r>
-                      </w:p>
-                    </w:txbxContent>
-                  </v:textbox>
-                </v:shape>
-                <v:shape id="Picture 25" o:spid="_x0000_s1038" type="#_x0000_t75" style="position:absolute;width:38912;height:29184;visibility:visible;mso-wrap-style:square" o:gfxdata="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">
-                  <v:imagedata r:id="rId19" o:title=""/>
-                  <v:path arrowok="t"/>
-                </v:shape>
-                <w10:wrap anchorx="margin"/>
-              </v:group>
+              <v:shape w14:anchorId="27AEE3A1" id="Caixa de texto 5" o:spid="_x0000_s1034" type="#_x0000_t202" style="position:absolute;left:0;text-align:left;margin-left:69.9pt;margin-top:245.8pt;width:306.35pt;height:.05pt;z-index:251700224;visibility:visible;mso-wrap-style:square;mso-wrap-distance-left:9pt;mso-wrap-distance-top:0;mso-wrap-distance-right:9pt;mso-wrap-distance-bottom:0;mso-position-horizontal:absolute;mso-position-horizontal-relative:text;mso-position-vertical:absolute;mso-position-vertical-relative:text;v-text-anchor:top" o:gfxdata="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" stroked="f">
+                <v:textbox style="mso-fit-shape-to-text:t" inset="0,0,0,0">
+                  <w:txbxContent>
+                    <w:p>
+                      <w:pPr>
+                        <w:pStyle w:val="Legenda"/>
+                        <w:jc w:val="center"/>
+                        <w:rPr>
+                          <w:noProof/>
+                        </w:rPr>
+                      </w:pPr>
+                      <w:r>
+                        <w:t xml:space="preserve">Ilustração </w:t>
+                      </w:r>
+                      <w:r>
+                        <w:fldChar w:fldCharType="begin"/>
+                      </w:r>
+                      <w:r>
+                        <w:instrText xml:space="preserve"> SEQ Ilustração \* ARABIC </w:instrText>
+                      </w:r>
+                      <w:r>
+                        <w:fldChar w:fldCharType="separate"/>
+                      </w:r>
+                      <w:r>
+                        <w:rPr>
+                          <w:noProof/>
+                        </w:rPr>
+                        <w:t>9</w:t>
+                      </w:r>
+                      <w:r>
+                        <w:fldChar w:fldCharType="end"/>
+                      </w:r>
+                      <w:r>
+                        <w:t xml:space="preserve"> - </w:t>
+                      </w:r>
+                      <w:proofErr w:type="spellStart"/>
+                      <w:r>
+                        <w:t>PatientCare</w:t>
+                      </w:r>
+                      <w:proofErr w:type="spellEnd"/>
+                      <w:r>
+                        <w:t xml:space="preserve"> prototype</w:t>
+                      </w:r>
+                    </w:p>
+                  </w:txbxContent>
+                </v:textbox>
+              </v:shape>
             </w:pict>
           </mc:Fallback>
         </mc:AlternateContent>
       </w:r>
+      <w:r>
+        <w:rPr>
+          <w:noProof/>
+          <w:sz w:val="22"/>
+          <w:lang w:val="pt-PT" w:eastAsia="pt-PT"/>
+        </w:rPr>
+        <w:drawing>
+          <wp:anchor distT="0" distB="0" distL="114300" distR="114300" simplePos="0" relativeHeight="251675648" behindDoc="0" locked="0" layoutInCell="1" allowOverlap="1">
+            <wp:simplePos x="0" y="0"/>
+            <wp:positionH relativeFrom="column">
+              <wp:posOffset>887819</wp:posOffset>
+            </wp:positionH>
+            <wp:positionV relativeFrom="paragraph">
+              <wp:posOffset>146212</wp:posOffset>
+            </wp:positionV>
+            <wp:extent cx="3890645" cy="2918460"/>
+            <wp:effectExtent l="0" t="0" r="0" b="0"/>
+            <wp:wrapNone/>
+            <wp:docPr id="25" name="Picture 25"/>
+            <wp:cNvGraphicFramePr>
+              <a:graphicFrameLocks xmlns:a="http://schemas.openxmlformats.org/drawingml/2006/main" noChangeAspect="1"/>
+            </wp:cNvGraphicFramePr>
+            <a:graphic xmlns:a="http://schemas.openxmlformats.org/drawingml/2006/main">
+              <a:graphicData uri="http://schemas.openxmlformats.org/drawingml/2006/picture">
+                <pic:pic xmlns:pic="http://schemas.openxmlformats.org/drawingml/2006/picture">
+                  <pic:nvPicPr>
+                    <pic:cNvPr id="25" name="Picture 25"/>
+                    <pic:cNvPicPr>
+                      <a:picLocks noChangeAspect="1"/>
+                    </pic:cNvPicPr>
+                  </pic:nvPicPr>
+                  <pic:blipFill>
+                    <a:blip r:embed="rId17">
+                      <a:extLst>
+                        <a:ext uri="{28A0092B-C50C-407E-A947-70E740481C1C}">
+                          <a14:useLocalDpi xmlns:a14="http://schemas.microsoft.com/office/drawing/2010/main" val="0"/>
+                        </a:ext>
+                      </a:extLst>
+                    </a:blip>
+                    <a:srcRect/>
+                    <a:stretch>
+                      <a:fillRect/>
+                    </a:stretch>
+                  </pic:blipFill>
+                  <pic:spPr bwMode="auto">
+                    <a:xfrm>
+                      <a:off x="0" y="0"/>
+                      <a:ext cx="3890645" cy="2918460"/>
+                    </a:xfrm>
+                    <a:prstGeom prst="rect">
+                      <a:avLst/>
+                    </a:prstGeom>
+                    <a:noFill/>
+                    <a:ln>
+                      <a:noFill/>
+                    </a:ln>
+                  </pic:spPr>
+                </pic:pic>
+              </a:graphicData>
+            </a:graphic>
+          </wp:anchor>
+        </w:drawing>
+      </w:r>
     </w:p>
     <w:p>
       <w:pPr>
@@ -6414,7 +6573,7 @@
         <mc:AlternateContent>
           <mc:Choice Requires="wps">
             <w:drawing>
-              <wp:anchor distT="0" distB="0" distL="114300" distR="114300" simplePos="0" relativeHeight="251673600" behindDoc="1" locked="0" layoutInCell="1" allowOverlap="1" wp14:anchorId="58E3CAE4" wp14:editId="35EB6971">
+              <wp:anchor distT="0" distB="0" distL="114300" distR="114300" simplePos="0" relativeHeight="251672576" behindDoc="1" locked="0" layoutInCell="1" allowOverlap="1" wp14:anchorId="58E3CAE4" wp14:editId="35EB6971">
                 <wp:simplePos x="0" y="0"/>
                 <wp:positionH relativeFrom="margin">
                   <wp:align>center</wp:align>
@@ -6497,7 +6656,7 @@
           </mc:Choice>
           <mc:Fallback>
             <w:pict>
-              <v:shape w14:anchorId="58E3CAE4" id="Text Box 22" o:spid="_x0000_s1039" type="#_x0000_t202" style="position:absolute;left:0;text-align:left;margin-left:0;margin-top:87.7pt;width:544.8pt;height:45pt;z-index:-251642880;visibility:visible;mso-wrap-style:square;mso-wrap-distance-left:9pt;mso-wrap-distance-top:0;mso-wrap-distance-right:9pt;mso-wrap-distance-bottom:0;mso-position-horizontal:center;mso-position-horizontal-relative:margin;mso-position-vertical:absolute;mso-position-vertical-relative:text;v-text-anchor:top" o:gfxdata="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" fillcolor="white [3201]" stroked="f" strokeweight=".5pt">
+              <v:shape w14:anchorId="58E3CAE4" id="Text Box 22" o:spid="_x0000_s1035" type="#_x0000_t202" style="position:absolute;left:0;text-align:left;margin-left:0;margin-top:87.7pt;width:544.8pt;height:45pt;z-index:-251643904;visibility:visible;mso-wrap-style:square;mso-wrap-distance-left:9pt;mso-wrap-distance-top:0;mso-wrap-distance-right:9pt;mso-wrap-distance-bottom:0;mso-position-horizontal:center;mso-position-horizontal-relative:margin;mso-position-vertical:absolute;mso-position-vertical-relative:text;v-text-anchor:top" o:gfxdata="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" fillcolor="white [3201]" stroked="f" strokeweight=".5pt">
                 <v:textbox>
                   <w:txbxContent>
                     <w:p>
@@ -6594,12 +6753,12 @@
           <w:numId w:val="35"/>
         </w:numPr>
       </w:pPr>
-      <w:bookmarkStart w:id="8" w:name="_Toc510574969"/>
+      <w:bookmarkStart w:id="7" w:name="_Toc510608956"/>
       <w:r>
         <w:lastRenderedPageBreak/>
         <w:t>Serviços</w:t>
       </w:r>
-      <w:bookmarkEnd w:id="8"/>
+      <w:bookmarkEnd w:id="7"/>
     </w:p>
     <w:p>
       <w:pPr>
@@ -6689,7 +6848,44 @@
           <w:sz w:val="22"/>
           <w:lang w:val="pt-PT"/>
         </w:rPr>
-        <w:t xml:space="preserve"> de reodores usando um sensor de infravermelhos;</w:t>
+        <w:t xml:space="preserve"> de </w:t>
+      </w:r>
+      <w:proofErr w:type="spellStart"/>
+      <w:r>
+        <w:rPr>
+          <w:sz w:val="22"/>
+          <w:lang w:val="pt-PT"/>
+        </w:rPr>
+        <w:t>reodores</w:t>
+      </w:r>
+      <w:proofErr w:type="spellEnd"/>
+      <w:r>
+        <w:rPr>
+          <w:sz w:val="22"/>
+          <w:lang w:val="pt-PT"/>
+        </w:rPr>
+        <w:t xml:space="preserve"> usando</w:t>
+      </w:r>
+      <w:r>
+        <w:rPr>
+          <w:sz w:val="22"/>
+          <w:lang w:val="pt-PT"/>
+        </w:rPr>
+        <w:t xml:space="preserve"> sensor</w:t>
+      </w:r>
+      <w:r>
+        <w:rPr>
+          <w:sz w:val="22"/>
+          <w:lang w:val="pt-PT"/>
+        </w:rPr>
+        <w:t>es</w:t>
+      </w:r>
+      <w:r>
+        <w:rPr>
+          <w:sz w:val="22"/>
+          <w:lang w:val="pt-PT"/>
+        </w:rPr>
+        <w:t xml:space="preserve"> de infravermelhos;</w:t>
       </w:r>
     </w:p>
     <w:p>
@@ -6772,14 +6968,7 @@
           <w:u w:val="single"/>
           <w:lang w:val="pt-PT"/>
         </w:rPr>
-        <w:t>Recolha</w:t>
-      </w:r>
-      <w:r>
-        <w:rPr>
-          <w:sz w:val="22"/>
-          <w:lang w:val="pt-PT"/>
-        </w:rPr>
-        <w:t xml:space="preserve"> e </w:t>
+        <w:t>D</w:t>
       </w:r>
       <w:r>
         <w:rPr>
@@ -6787,7 +6976,7 @@
           <w:u w:val="single"/>
           <w:lang w:val="pt-PT"/>
         </w:rPr>
-        <w:t>disponibilização</w:t>
+        <w:t>isponibilização</w:t>
       </w:r>
       <w:r>
         <w:rPr>
@@ -6899,6 +7088,157 @@
           <w:lang w:val="pt-PT"/>
         </w:rPr>
       </w:pPr>
+      <w:r>
+        <w:rPr>
+          <w:noProof/>
+        </w:rPr>
+        <mc:AlternateContent>
+          <mc:Choice Requires="wps">
+            <w:drawing>
+              <wp:anchor distT="0" distB="0" distL="114300" distR="114300" simplePos="0" relativeHeight="251702272" behindDoc="0" locked="0" layoutInCell="1" allowOverlap="1" wp14:anchorId="60B6B40B" wp14:editId="5C25FB36">
+                <wp:simplePos x="0" y="0"/>
+                <wp:positionH relativeFrom="column">
+                  <wp:posOffset>1464310</wp:posOffset>
+                </wp:positionH>
+                <wp:positionV relativeFrom="paragraph">
+                  <wp:posOffset>3442335</wp:posOffset>
+                </wp:positionV>
+                <wp:extent cx="3260090" cy="635"/>
+                <wp:effectExtent l="0" t="0" r="0" b="0"/>
+                <wp:wrapTopAndBottom/>
+                <wp:docPr id="6" name="Caixa de texto 6"/>
+                <wp:cNvGraphicFramePr/>
+                <a:graphic xmlns:a="http://schemas.openxmlformats.org/drawingml/2006/main">
+                  <a:graphicData uri="http://schemas.microsoft.com/office/word/2010/wordprocessingShape">
+                    <wps:wsp>
+                      <wps:cNvSpPr txBox="1"/>
+                      <wps:spPr>
+                        <a:xfrm>
+                          <a:off x="0" y="0"/>
+                          <a:ext cx="3260090" cy="635"/>
+                        </a:xfrm>
+                        <a:prstGeom prst="rect">
+                          <a:avLst/>
+                        </a:prstGeom>
+                        <a:solidFill>
+                          <a:prstClr val="white"/>
+                        </a:solidFill>
+                        <a:ln>
+                          <a:noFill/>
+                        </a:ln>
+                        <a:effectLst/>
+                      </wps:spPr>
+                      <wps:txbx>
+                        <w:txbxContent>
+                          <w:p>
+                            <w:pPr>
+                              <w:pStyle w:val="Legenda"/>
+                              <w:jc w:val="center"/>
+                              <w:rPr>
+                                <w:noProof/>
+                              </w:rPr>
+                            </w:pPr>
+                            <w:r>
+                              <w:t xml:space="preserve">Ilustração </w:t>
+                            </w:r>
+                            <w:r>
+                              <w:fldChar w:fldCharType="begin"/>
+                            </w:r>
+                            <w:r>
+                              <w:instrText xml:space="preserve"> SEQ Ilustração \* ARABIC </w:instrText>
+                            </w:r>
+                            <w:r>
+                              <w:fldChar w:fldCharType="separate"/>
+                            </w:r>
+                            <w:r>
+                              <w:rPr>
+                                <w:noProof/>
+                              </w:rPr>
+                              <w:t>10</w:t>
+                            </w:r>
+                            <w:r>
+                              <w:fldChar w:fldCharType="end"/>
+                            </w:r>
+                            <w:r>
+                              <w:t xml:space="preserve"> - ESP32 </w:t>
+                            </w:r>
+                            <w:proofErr w:type="spellStart"/>
+                            <w:r>
+                              <w:t>LoRa</w:t>
+                            </w:r>
+                            <w:proofErr w:type="spellEnd"/>
+                            <w:r>
+                              <w:t xml:space="preserve"> &amp; DTH11</w:t>
+                            </w:r>
+                          </w:p>
+                        </w:txbxContent>
+                      </wps:txbx>
+                      <wps:bodyPr rot="0" spcFirstLastPara="0" vertOverflow="overflow" horzOverflow="overflow" vert="horz" wrap="square" lIns="0" tIns="0" rIns="0" bIns="0" numCol="1" spcCol="0" rtlCol="0" fromWordArt="0" anchor="t" anchorCtr="0" forceAA="0" compatLnSpc="1">
+                        <a:prstTxWarp prst="textNoShape">
+                          <a:avLst/>
+                        </a:prstTxWarp>
+                        <a:spAutoFit/>
+                      </wps:bodyPr>
+                    </wps:wsp>
+                  </a:graphicData>
+                </a:graphic>
+              </wp:anchor>
+            </w:drawing>
+          </mc:Choice>
+          <mc:Fallback>
+            <w:pict>
+              <v:shape w14:anchorId="60B6B40B" id="Caixa de texto 6" o:spid="_x0000_s1036" type="#_x0000_t202" style="position:absolute;left:0;text-align:left;margin-left:115.3pt;margin-top:271.05pt;width:256.7pt;height:.05pt;z-index:251702272;visibility:visible;mso-wrap-style:square;mso-wrap-distance-left:9pt;mso-wrap-distance-top:0;mso-wrap-distance-right:9pt;mso-wrap-distance-bottom:0;mso-position-horizontal:absolute;mso-position-horizontal-relative:text;mso-position-vertical:absolute;mso-position-vertical-relative:text;v-text-anchor:top" o:gfxdata="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" stroked="f">
+                <v:textbox style="mso-fit-shape-to-text:t" inset="0,0,0,0">
+                  <w:txbxContent>
+                    <w:p>
+                      <w:pPr>
+                        <w:pStyle w:val="Legenda"/>
+                        <w:jc w:val="center"/>
+                        <w:rPr>
+                          <w:noProof/>
+                        </w:rPr>
+                      </w:pPr>
+                      <w:r>
+                        <w:t xml:space="preserve">Ilustração </w:t>
+                      </w:r>
+                      <w:r>
+                        <w:fldChar w:fldCharType="begin"/>
+                      </w:r>
+                      <w:r>
+                        <w:instrText xml:space="preserve"> SEQ Ilustração \* ARABIC </w:instrText>
+                      </w:r>
+                      <w:r>
+                        <w:fldChar w:fldCharType="separate"/>
+                      </w:r>
+                      <w:r>
+                        <w:rPr>
+                          <w:noProof/>
+                        </w:rPr>
+                        <w:t>10</w:t>
+                      </w:r>
+                      <w:r>
+                        <w:fldChar w:fldCharType="end"/>
+                      </w:r>
+                      <w:r>
+                        <w:t xml:space="preserve"> - ESP32 </w:t>
+                      </w:r>
+                      <w:proofErr w:type="spellStart"/>
+                      <w:r>
+                        <w:t>LoRa</w:t>
+                      </w:r>
+                      <w:proofErr w:type="spellEnd"/>
+                      <w:r>
+                        <w:t xml:space="preserve"> &amp; DTH11</w:t>
+                      </w:r>
+                    </w:p>
+                  </w:txbxContent>
+                </v:textbox>
+                <w10:wrap type="topAndBottom"/>
+              </v:shape>
+            </w:pict>
+          </mc:Fallback>
+        </mc:AlternateContent>
+      </w:r>
       <w:r>
         <w:rPr>
           <w:noProof/>
@@ -6930,7 +7270,7 @@
                     </pic:cNvPicPr>
                   </pic:nvPicPr>
                   <pic:blipFill>
-                    <a:blip r:embed="rId20">
+                    <a:blip r:embed="rId18">
                       <a:extLst>
                         <a:ext uri="{28A0092B-C50C-407E-A947-70E740481C1C}">
                           <a14:useLocalDpi xmlns:a14="http://schemas.microsoft.com/office/drawing/2010/main" val="0"/>
@@ -6991,20 +7331,56 @@
           <w:lang w:val="pt-PT"/>
         </w:rPr>
       </w:pPr>
-    </w:p>
-    <w:p>
-      <w:pPr>
-        <w:rPr>
-          <w:sz w:val="22"/>
-          <w:lang w:val="pt-PT"/>
-        </w:rPr>
-      </w:pPr>
-      <w:r>
-        <w:rPr>
-          <w:sz w:val="22"/>
-          <w:lang w:val="pt-PT"/>
-        </w:rPr>
-        <w:t>Na figura acima está representada a arquitetura de uma ‘thing’. Esta ‘thing’ controlada através de um microcontrolador (ESP32) terá como fonte de energia uma bateria e será equipado com um sensor de temperatura e humdidade</w:t>
+      <w:r>
+        <w:rPr>
+          <w:sz w:val="22"/>
+          <w:lang w:val="pt-PT"/>
+        </w:rPr>
+        <w:t>Na figura acima está representada a arquitetura de uma ‘thing’. Esta ‘</w:t>
+      </w:r>
+      <w:proofErr w:type="spellStart"/>
+      <w:r>
+        <w:rPr>
+          <w:sz w:val="22"/>
+          <w:lang w:val="pt-PT"/>
+        </w:rPr>
+        <w:t>thing</w:t>
+      </w:r>
+      <w:proofErr w:type="spellEnd"/>
+      <w:r>
+        <w:rPr>
+          <w:sz w:val="22"/>
+          <w:lang w:val="pt-PT"/>
+        </w:rPr>
+        <w:t xml:space="preserve">’ </w:t>
+      </w:r>
+      <w:r>
+        <w:rPr>
+          <w:sz w:val="22"/>
+          <w:lang w:val="pt-PT"/>
+        </w:rPr>
+        <w:t xml:space="preserve">é </w:t>
+      </w:r>
+      <w:r>
+        <w:rPr>
+          <w:sz w:val="22"/>
+          <w:lang w:val="pt-PT"/>
+        </w:rPr>
+        <w:t>controlada através de um microcontrolador (ESP32)</w:t>
+      </w:r>
+      <w:r>
+        <w:rPr>
+          <w:sz w:val="22"/>
+          <w:lang w:val="pt-PT"/>
+        </w:rPr>
+        <w:t xml:space="preserve"> e</w:t>
+      </w:r>
+      <w:r>
+        <w:rPr>
+          <w:sz w:val="22"/>
+          <w:lang w:val="pt-PT"/>
+        </w:rPr>
+        <w:t xml:space="preserve"> terá como fonte de energia uma bateria e será equipado com um sensor de temperatura e humdidade</w:t>
       </w:r>
       <w:r>
         <w:rPr>
@@ -7037,30 +7413,182 @@
     </w:p>
     <w:p>
       <w:pPr>
-        <w:rPr>
-          <w:lang w:val="pt-PT"/>
-        </w:rPr>
-      </w:pPr>
-    </w:p>
-    <w:p>
-      <w:pPr>
-        <w:rPr>
-          <w:lang w:val="pt-PT"/>
-        </w:rPr>
-      </w:pPr>
-    </w:p>
-    <w:p>
-      <w:pPr>
-        <w:rPr>
-          <w:lang w:val="pt-PT"/>
-        </w:rPr>
-      </w:pPr>
+        <w:ind w:firstLine="0"/>
+        <w:jc w:val="left"/>
+        <w:rPr>
+          <w:lang w:val="pt-PT"/>
+        </w:rPr>
+      </w:pPr>
+      <w:r>
+        <w:rPr>
+          <w:lang w:val="pt-PT"/>
+        </w:rPr>
+        <w:br w:type="page"/>
+      </w:r>
+    </w:p>
+    <w:p>
+      <w:pPr>
+        <w:rPr>
+          <w:lang w:val="pt-PT"/>
+        </w:rPr>
+      </w:pPr>
+      <w:r>
+        <w:rPr>
+          <w:noProof/>
+        </w:rPr>
+        <w:lastRenderedPageBreak/>
+        <mc:AlternateContent>
+          <mc:Choice Requires="wps">
+            <w:drawing>
+              <wp:anchor distT="0" distB="0" distL="114300" distR="114300" simplePos="0" relativeHeight="251704320" behindDoc="0" locked="0" layoutInCell="1" allowOverlap="1" wp14:anchorId="7D40C25C" wp14:editId="386D35B0">
+                <wp:simplePos x="0" y="0"/>
+                <wp:positionH relativeFrom="column">
+                  <wp:posOffset>711200</wp:posOffset>
+                </wp:positionH>
+                <wp:positionV relativeFrom="paragraph">
+                  <wp:posOffset>3104515</wp:posOffset>
+                </wp:positionV>
+                <wp:extent cx="4766310" cy="635"/>
+                <wp:effectExtent l="0" t="0" r="0" b="0"/>
+                <wp:wrapTopAndBottom/>
+                <wp:docPr id="8" name="Caixa de texto 8"/>
+                <wp:cNvGraphicFramePr/>
+                <a:graphic xmlns:a="http://schemas.openxmlformats.org/drawingml/2006/main">
+                  <a:graphicData uri="http://schemas.microsoft.com/office/word/2010/wordprocessingShape">
+                    <wps:wsp>
+                      <wps:cNvSpPr txBox="1"/>
+                      <wps:spPr>
+                        <a:xfrm>
+                          <a:off x="0" y="0"/>
+                          <a:ext cx="4766310" cy="635"/>
+                        </a:xfrm>
+                        <a:prstGeom prst="rect">
+                          <a:avLst/>
+                        </a:prstGeom>
+                        <a:solidFill>
+                          <a:prstClr val="white"/>
+                        </a:solidFill>
+                        <a:ln>
+                          <a:noFill/>
+                        </a:ln>
+                        <a:effectLst/>
+                      </wps:spPr>
+                      <wps:txbx>
+                        <w:txbxContent>
+                          <w:p>
+                            <w:pPr>
+                              <w:pStyle w:val="Legenda"/>
+                              <w:jc w:val="center"/>
+                              <w:rPr>
+                                <w:noProof/>
+                              </w:rPr>
+                            </w:pPr>
+                            <w:r>
+                              <w:t xml:space="preserve">Ilustração </w:t>
+                            </w:r>
+                            <w:r>
+                              <w:fldChar w:fldCharType="begin"/>
+                            </w:r>
+                            <w:r>
+                              <w:instrText xml:space="preserve"> SEQ Ilustração \* ARABIC </w:instrText>
+                            </w:r>
+                            <w:r>
+                              <w:fldChar w:fldCharType="separate"/>
+                            </w:r>
+                            <w:r>
+                              <w:rPr>
+                                <w:noProof/>
+                              </w:rPr>
+                              <w:t>11</w:t>
+                            </w:r>
+                            <w:r>
+                              <w:fldChar w:fldCharType="end"/>
+                            </w:r>
+                            <w:r>
+                              <w:t xml:space="preserve"> - ESP32 </w:t>
+                            </w:r>
+                            <w:proofErr w:type="spellStart"/>
+                            <w:r>
+                              <w:t>LoRa</w:t>
+                            </w:r>
+                            <w:proofErr w:type="spellEnd"/>
+                            <w:r>
+                              <w:t xml:space="preserve"> &amp; SR04 &amp; Relay</w:t>
+                            </w:r>
+                          </w:p>
+                        </w:txbxContent>
+                      </wps:txbx>
+                      <wps:bodyPr rot="0" spcFirstLastPara="0" vertOverflow="overflow" horzOverflow="overflow" vert="horz" wrap="square" lIns="0" tIns="0" rIns="0" bIns="0" numCol="1" spcCol="0" rtlCol="0" fromWordArt="0" anchor="t" anchorCtr="0" forceAA="0" compatLnSpc="1">
+                        <a:prstTxWarp prst="textNoShape">
+                          <a:avLst/>
+                        </a:prstTxWarp>
+                        <a:spAutoFit/>
+                      </wps:bodyPr>
+                    </wps:wsp>
+                  </a:graphicData>
+                </a:graphic>
+              </wp:anchor>
+            </w:drawing>
+          </mc:Choice>
+          <mc:Fallback>
+            <w:pict>
+              <v:shape w14:anchorId="7D40C25C" id="Caixa de texto 8" o:spid="_x0000_s1037" type="#_x0000_t202" style="position:absolute;left:0;text-align:left;margin-left:56pt;margin-top:244.45pt;width:375.3pt;height:.05pt;z-index:251704320;visibility:visible;mso-wrap-style:square;mso-wrap-distance-left:9pt;mso-wrap-distance-top:0;mso-wrap-distance-right:9pt;mso-wrap-distance-bottom:0;mso-position-horizontal:absolute;mso-position-horizontal-relative:text;mso-position-vertical:absolute;mso-position-vertical-relative:text;v-text-anchor:top" o:gfxdata="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" stroked="f">
+                <v:textbox style="mso-fit-shape-to-text:t" inset="0,0,0,0">
+                  <w:txbxContent>
+                    <w:p>
+                      <w:pPr>
+                        <w:pStyle w:val="Legenda"/>
+                        <w:jc w:val="center"/>
+                        <w:rPr>
+                          <w:noProof/>
+                        </w:rPr>
+                      </w:pPr>
+                      <w:r>
+                        <w:t xml:space="preserve">Ilustração </w:t>
+                      </w:r>
+                      <w:r>
+                        <w:fldChar w:fldCharType="begin"/>
+                      </w:r>
+                      <w:r>
+                        <w:instrText xml:space="preserve"> SEQ Ilustração \* ARABIC </w:instrText>
+                      </w:r>
+                      <w:r>
+                        <w:fldChar w:fldCharType="separate"/>
+                      </w:r>
+                      <w:r>
+                        <w:rPr>
+                          <w:noProof/>
+                        </w:rPr>
+                        <w:t>11</w:t>
+                      </w:r>
+                      <w:r>
+                        <w:fldChar w:fldCharType="end"/>
+                      </w:r>
+                      <w:r>
+                        <w:t xml:space="preserve"> - ESP32 </w:t>
+                      </w:r>
+                      <w:proofErr w:type="spellStart"/>
+                      <w:r>
+                        <w:t>LoRa</w:t>
+                      </w:r>
+                      <w:proofErr w:type="spellEnd"/>
+                      <w:r>
+                        <w:t xml:space="preserve"> &amp; SR04 &amp; Relay</w:t>
+                      </w:r>
+                    </w:p>
+                  </w:txbxContent>
+                </v:textbox>
+                <w10:wrap type="topAndBottom"/>
+              </v:shape>
+            </w:pict>
+          </mc:Fallback>
+        </mc:AlternateContent>
+      </w:r>
       <w:r>
         <w:rPr>
           <w:noProof/>
           <w:lang w:val="pt-PT" w:eastAsia="pt-PT"/>
         </w:rPr>
-        <w:lastRenderedPageBreak/>
         <w:drawing>
           <wp:anchor distT="0" distB="0" distL="114300" distR="114300" simplePos="0" relativeHeight="251677696" behindDoc="0" locked="0" layoutInCell="1" allowOverlap="1">
             <wp:simplePos x="0" y="0"/>
@@ -7087,7 +7615,7 @@
                     </pic:cNvPicPr>
                   </pic:nvPicPr>
                   <pic:blipFill rotWithShape="1">
-                    <a:blip r:embed="rId21">
+                    <a:blip r:embed="rId19">
                       <a:extLst>
                         <a:ext uri="{28A0092B-C50C-407E-A947-70E740481C1C}">
                           <a14:useLocalDpi xmlns:a14="http://schemas.microsoft.com/office/drawing/2010/main" val="0"/>
@@ -7125,46 +7653,145 @@
     <w:p>
       <w:pPr>
         <w:rPr>
-          <w:lang w:val="pt-PT"/>
-        </w:rPr>
-      </w:pPr>
-    </w:p>
-    <w:p>
-      <w:pPr>
-        <w:rPr>
-          <w:sz w:val="22"/>
-          <w:lang w:val="pt-PT"/>
-        </w:rPr>
-      </w:pPr>
-      <w:r>
-        <w:rPr>
-          <w:sz w:val="22"/>
-          <w:lang w:val="pt-PT"/>
-        </w:rPr>
-        <w:t>A arquitetura descrita acima é da ‘thing’ que irá atuar sobre o sistema de rega com a auxílio de um relay e estará equipada com um sensor de distância para controlar o nível do silo. O microcontrolador é um ESP32 com LoRa como o seu módulo de comunicação para transmitir os dados.</w:t>
-      </w:r>
-    </w:p>
-    <w:p>
-      <w:pPr>
-        <w:rPr>
-          <w:lang w:val="pt-PT"/>
-        </w:rPr>
-      </w:pPr>
-    </w:p>
-    <w:p>
-      <w:pPr>
-        <w:rPr>
-          <w:lang w:val="pt-PT"/>
-        </w:rPr>
-      </w:pPr>
-    </w:p>
-    <w:p>
-      <w:pPr>
+          <w:sz w:val="22"/>
+          <w:lang w:val="pt-PT"/>
+        </w:rPr>
+      </w:pPr>
+      <w:r>
         <w:rPr>
           <w:noProof/>
-          <w:lang w:val="pt-PT"/>
-        </w:rPr>
-      </w:pPr>
+        </w:rPr>
+        <mc:AlternateContent>
+          <mc:Choice Requires="wps">
+            <w:drawing>
+              <wp:anchor distT="0" distB="0" distL="114300" distR="114300" simplePos="0" relativeHeight="251706368" behindDoc="0" locked="0" layoutInCell="1" allowOverlap="1" wp14:anchorId="017260B6" wp14:editId="1BF4E642">
+                <wp:simplePos x="0" y="0"/>
+                <wp:positionH relativeFrom="column">
+                  <wp:posOffset>1715889</wp:posOffset>
+                </wp:positionH>
+                <wp:positionV relativeFrom="paragraph">
+                  <wp:posOffset>3821194</wp:posOffset>
+                </wp:positionV>
+                <wp:extent cx="2620645" cy="635"/>
+                <wp:effectExtent l="0" t="0" r="0" b="0"/>
+                <wp:wrapTopAndBottom/>
+                <wp:docPr id="9" name="Caixa de texto 9"/>
+                <wp:cNvGraphicFramePr/>
+                <a:graphic xmlns:a="http://schemas.openxmlformats.org/drawingml/2006/main">
+                  <a:graphicData uri="http://schemas.microsoft.com/office/word/2010/wordprocessingShape">
+                    <wps:wsp>
+                      <wps:cNvSpPr txBox="1"/>
+                      <wps:spPr>
+                        <a:xfrm>
+                          <a:off x="0" y="0"/>
+                          <a:ext cx="2620645" cy="635"/>
+                        </a:xfrm>
+                        <a:prstGeom prst="rect">
+                          <a:avLst/>
+                        </a:prstGeom>
+                        <a:solidFill>
+                          <a:prstClr val="white"/>
+                        </a:solidFill>
+                        <a:ln>
+                          <a:noFill/>
+                        </a:ln>
+                        <a:effectLst/>
+                      </wps:spPr>
+                      <wps:txbx>
+                        <w:txbxContent>
+                          <w:p>
+                            <w:pPr>
+                              <w:pStyle w:val="Legenda"/>
+                              <w:jc w:val="center"/>
+                              <w:rPr>
+                                <w:noProof/>
+                              </w:rPr>
+                            </w:pPr>
+                            <w:r>
+                              <w:t xml:space="preserve">Ilustração </w:t>
+                            </w:r>
+                            <w:r>
+                              <w:fldChar w:fldCharType="begin"/>
+                            </w:r>
+                            <w:r>
+                              <w:instrText xml:space="preserve"> SEQ Ilustração \* ARABIC </w:instrText>
+                            </w:r>
+                            <w:r>
+                              <w:fldChar w:fldCharType="separate"/>
+                            </w:r>
+                            <w:r>
+                              <w:rPr>
+                                <w:noProof/>
+                              </w:rPr>
+                              <w:t>12</w:t>
+                            </w:r>
+                            <w:r>
+                              <w:fldChar w:fldCharType="end"/>
+                            </w:r>
+                            <w:r>
+                              <w:t xml:space="preserve"> - ESP32 Gateway</w:t>
+                            </w:r>
+                          </w:p>
+                        </w:txbxContent>
+                      </wps:txbx>
+                      <wps:bodyPr rot="0" spcFirstLastPara="0" vertOverflow="overflow" horzOverflow="overflow" vert="horz" wrap="square" lIns="0" tIns="0" rIns="0" bIns="0" numCol="1" spcCol="0" rtlCol="0" fromWordArt="0" anchor="t" anchorCtr="0" forceAA="0" compatLnSpc="1">
+                        <a:prstTxWarp prst="textNoShape">
+                          <a:avLst/>
+                        </a:prstTxWarp>
+                        <a:spAutoFit/>
+                      </wps:bodyPr>
+                    </wps:wsp>
+                  </a:graphicData>
+                </a:graphic>
+              </wp:anchor>
+            </w:drawing>
+          </mc:Choice>
+          <mc:Fallback>
+            <w:pict>
+              <v:shape w14:anchorId="017260B6" id="Caixa de texto 9" o:spid="_x0000_s1038" type="#_x0000_t202" style="position:absolute;left:0;text-align:left;margin-left:135.1pt;margin-top:300.9pt;width:206.35pt;height:.05pt;z-index:251706368;visibility:visible;mso-wrap-style:square;mso-wrap-distance-left:9pt;mso-wrap-distance-top:0;mso-wrap-distance-right:9pt;mso-wrap-distance-bottom:0;mso-position-horizontal:absolute;mso-position-horizontal-relative:text;mso-position-vertical:absolute;mso-position-vertical-relative:text;v-text-anchor:top" o:gfxdata="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" stroked="f">
+                <v:textbox style="mso-fit-shape-to-text:t" inset="0,0,0,0">
+                  <w:txbxContent>
+                    <w:p>
+                      <w:pPr>
+                        <w:pStyle w:val="Legenda"/>
+                        <w:jc w:val="center"/>
+                        <w:rPr>
+                          <w:noProof/>
+                        </w:rPr>
+                      </w:pPr>
+                      <w:r>
+                        <w:t xml:space="preserve">Ilustração </w:t>
+                      </w:r>
+                      <w:r>
+                        <w:fldChar w:fldCharType="begin"/>
+                      </w:r>
+                      <w:r>
+                        <w:instrText xml:space="preserve"> SEQ Ilustração \* ARABIC </w:instrText>
+                      </w:r>
+                      <w:r>
+                        <w:fldChar w:fldCharType="separate"/>
+                      </w:r>
+                      <w:r>
+                        <w:rPr>
+                          <w:noProof/>
+                        </w:rPr>
+                        <w:t>12</w:t>
+                      </w:r>
+                      <w:r>
+                        <w:fldChar w:fldCharType="end"/>
+                      </w:r>
+                      <w:r>
+                        <w:t xml:space="preserve"> - ESP32 Gateway</w:t>
+                      </w:r>
+                    </w:p>
+                  </w:txbxContent>
+                </v:textbox>
+                <w10:wrap type="topAndBottom"/>
+              </v:shape>
+            </w:pict>
+          </mc:Fallback>
+        </mc:AlternateContent>
+      </w:r>
       <w:r>
         <w:rPr>
           <w:noProof/>
@@ -7174,13 +7801,13 @@
           <wp:anchor distT="0" distB="0" distL="114300" distR="114300" simplePos="0" relativeHeight="251678720" behindDoc="0" locked="0" layoutInCell="1" allowOverlap="1">
             <wp:simplePos x="0" y="0"/>
             <wp:positionH relativeFrom="page">
-              <wp:align>center</wp:align>
+              <wp:posOffset>2519680</wp:posOffset>
             </wp:positionH>
             <wp:positionV relativeFrom="paragraph">
-              <wp:posOffset>180340</wp:posOffset>
+              <wp:posOffset>544195</wp:posOffset>
             </wp:positionV>
-            <wp:extent cx="2620645" cy="3954145"/>
-            <wp:effectExtent l="0" t="0" r="8255" b="8255"/>
+            <wp:extent cx="2353310" cy="3274695"/>
+            <wp:effectExtent l="0" t="0" r="8890" b="1905"/>
             <wp:wrapTopAndBottom/>
             <wp:docPr id="28" name="Picture 28"/>
             <wp:cNvGraphicFramePr>
@@ -7196,20 +7823,20 @@
                     </pic:cNvPicPr>
                   </pic:nvPicPr>
                   <pic:blipFill rotWithShape="1">
-                    <a:blip r:embed="rId22">
+                    <a:blip r:embed="rId20">
                       <a:extLst>
                         <a:ext uri="{28A0092B-C50C-407E-A947-70E740481C1C}">
                           <a14:useLocalDpi xmlns:a14="http://schemas.microsoft.com/office/drawing/2010/main" val="0"/>
                         </a:ext>
                       </a:extLst>
                     </a:blip>
-                    <a:srcRect l="35586"/>
+                    <a:srcRect l="35586" t="7798"/>
                     <a:stretch/>
                   </pic:blipFill>
                   <pic:spPr bwMode="auto">
                     <a:xfrm>
                       <a:off x="0" y="0"/>
-                      <a:ext cx="2620645" cy="3954145"/>
+                      <a:ext cx="2353310" cy="3274695"/>
                     </a:xfrm>
                     <a:prstGeom prst="rect">
                       <a:avLst/>
@@ -7236,6 +7863,37 @@
           </wp:anchor>
         </w:drawing>
       </w:r>
+      <w:r>
+        <w:rPr>
+          <w:sz w:val="22"/>
+          <w:lang w:val="pt-PT"/>
+        </w:rPr>
+        <w:t xml:space="preserve">A arquitetura descrita acima é da ‘thing’ que irá atuar sobre o sistema de rega com </w:t>
+      </w:r>
+      <w:proofErr w:type="gramStart"/>
+      <w:r>
+        <w:rPr>
+          <w:sz w:val="22"/>
+          <w:lang w:val="pt-PT"/>
+        </w:rPr>
+        <w:t>a auxílio</w:t>
+      </w:r>
+      <w:proofErr w:type="gramEnd"/>
+      <w:r>
+        <w:rPr>
+          <w:sz w:val="22"/>
+          <w:lang w:val="pt-PT"/>
+        </w:rPr>
+        <w:t xml:space="preserve"> de um relay e estará equipada com um sensor de distância para controlar o nível do silo. O microcontrolador é um ESP32 com LoRa como o seu módulo de comunicação para transmitir os dados.</w:t>
+      </w:r>
+    </w:p>
+    <w:p>
+      <w:pPr>
+        <w:rPr>
+          <w:sz w:val="22"/>
+          <w:lang w:val="pt-PT"/>
+        </w:rPr>
+      </w:pPr>
     </w:p>
     <w:p>
       <w:pPr>
@@ -7265,17 +7923,185 @@
     <w:p>
       <w:pPr>
         <w:ind w:firstLine="0"/>
-        <w:rPr>
-          <w:sz w:val="22"/>
-          <w:lang w:val="pt-PT"/>
-        </w:rPr>
-      </w:pPr>
+        <w:jc w:val="left"/>
+        <w:rPr>
+          <w:noProof/>
+          <w:sz w:val="22"/>
+          <w:lang w:val="pt-PT"/>
+        </w:rPr>
+      </w:pPr>
+      <w:r>
+        <w:rPr>
+          <w:noProof/>
+          <w:sz w:val="22"/>
+          <w:lang w:val="pt-PT"/>
+        </w:rPr>
+        <w:br w:type="page"/>
+      </w:r>
+    </w:p>
+    <w:p>
+      <w:pPr>
+        <w:ind w:firstLine="0"/>
+        <w:rPr>
+          <w:sz w:val="22"/>
+          <w:lang w:val="pt-PT"/>
+        </w:rPr>
+      </w:pPr>
+      <w:r>
+        <w:rPr>
+          <w:noProof/>
+        </w:rPr>
+        <w:lastRenderedPageBreak/>
+        <mc:AlternateContent>
+          <mc:Choice Requires="wps">
+            <w:drawing>
+              <wp:anchor distT="0" distB="0" distL="114300" distR="114300" simplePos="0" relativeHeight="251708416" behindDoc="0" locked="0" layoutInCell="1" allowOverlap="1" wp14:anchorId="76C0BF6C" wp14:editId="5B7C8CD1">
+                <wp:simplePos x="0" y="0"/>
+                <wp:positionH relativeFrom="column">
+                  <wp:posOffset>1234440</wp:posOffset>
+                </wp:positionH>
+                <wp:positionV relativeFrom="paragraph">
+                  <wp:posOffset>3401695</wp:posOffset>
+                </wp:positionV>
+                <wp:extent cx="3707765" cy="635"/>
+                <wp:effectExtent l="0" t="0" r="0" b="0"/>
+                <wp:wrapTopAndBottom/>
+                <wp:docPr id="11" name="Caixa de texto 11"/>
+                <wp:cNvGraphicFramePr/>
+                <a:graphic xmlns:a="http://schemas.openxmlformats.org/drawingml/2006/main">
+                  <a:graphicData uri="http://schemas.microsoft.com/office/word/2010/wordprocessingShape">
+                    <wps:wsp>
+                      <wps:cNvSpPr txBox="1"/>
+                      <wps:spPr>
+                        <a:xfrm>
+                          <a:off x="0" y="0"/>
+                          <a:ext cx="3707765" cy="635"/>
+                        </a:xfrm>
+                        <a:prstGeom prst="rect">
+                          <a:avLst/>
+                        </a:prstGeom>
+                        <a:solidFill>
+                          <a:prstClr val="white"/>
+                        </a:solidFill>
+                        <a:ln>
+                          <a:noFill/>
+                        </a:ln>
+                        <a:effectLst/>
+                      </wps:spPr>
+                      <wps:txbx>
+                        <w:txbxContent>
+                          <w:p>
+                            <w:pPr>
+                              <w:pStyle w:val="Legenda"/>
+                              <w:rPr>
+                                <w:noProof/>
+                              </w:rPr>
+                            </w:pPr>
+                            <w:r>
+                              <w:t xml:space="preserve">Ilustração </w:t>
+                            </w:r>
+                            <w:r>
+                              <w:fldChar w:fldCharType="begin"/>
+                            </w:r>
+                            <w:r>
+                              <w:instrText xml:space="preserve"> SEQ Ilustração \* ARABIC </w:instrText>
+                            </w:r>
+                            <w:r>
+                              <w:fldChar w:fldCharType="separate"/>
+                            </w:r>
+                            <w:r>
+                              <w:rPr>
+                                <w:noProof/>
+                              </w:rPr>
+                              <w:t>13</w:t>
+                            </w:r>
+                            <w:r>
+                              <w:fldChar w:fldCharType="end"/>
+                            </w:r>
+                            <w:r>
+                              <w:t xml:space="preserve"> </w:t>
+                            </w:r>
+                            <w:proofErr w:type="gramStart"/>
+                            <w:r>
+                              <w:t>-  ESP8266</w:t>
+                            </w:r>
+                            <w:proofErr w:type="gramEnd"/>
+                            <w:r>
+                              <w:t xml:space="preserve"> &amp; LM35 &amp; QRE11</w:t>
+                            </w:r>
+                          </w:p>
+                        </w:txbxContent>
+                      </wps:txbx>
+                      <wps:bodyPr rot="0" spcFirstLastPara="0" vertOverflow="overflow" horzOverflow="overflow" vert="horz" wrap="square" lIns="0" tIns="0" rIns="0" bIns="0" numCol="1" spcCol="0" rtlCol="0" fromWordArt="0" anchor="t" anchorCtr="0" forceAA="0" compatLnSpc="1">
+                        <a:prstTxWarp prst="textNoShape">
+                          <a:avLst/>
+                        </a:prstTxWarp>
+                        <a:spAutoFit/>
+                      </wps:bodyPr>
+                    </wps:wsp>
+                  </a:graphicData>
+                </a:graphic>
+              </wp:anchor>
+            </w:drawing>
+          </mc:Choice>
+          <mc:Fallback>
+            <w:pict>
+              <v:shape w14:anchorId="76C0BF6C" id="Caixa de texto 11" o:spid="_x0000_s1039" type="#_x0000_t202" style="position:absolute;left:0;text-align:left;margin-left:97.2pt;margin-top:267.85pt;width:291.95pt;height:.05pt;z-index:251708416;visibility:visible;mso-wrap-style:square;mso-wrap-distance-left:9pt;mso-wrap-distance-top:0;mso-wrap-distance-right:9pt;mso-wrap-distance-bottom:0;mso-position-horizontal:absolute;mso-position-horizontal-relative:text;mso-position-vertical:absolute;mso-position-vertical-relative:text;v-text-anchor:top" o:gfxdata="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" stroked="f">
+                <v:textbox style="mso-fit-shape-to-text:t" inset="0,0,0,0">
+                  <w:txbxContent>
+                    <w:p>
+                      <w:pPr>
+                        <w:pStyle w:val="Legenda"/>
+                        <w:rPr>
+                          <w:noProof/>
+                        </w:rPr>
+                      </w:pPr>
+                      <w:r>
+                        <w:t xml:space="preserve">Ilustração </w:t>
+                      </w:r>
+                      <w:r>
+                        <w:fldChar w:fldCharType="begin"/>
+                      </w:r>
+                      <w:r>
+                        <w:instrText xml:space="preserve"> SEQ Ilustração \* ARABIC </w:instrText>
+                      </w:r>
+                      <w:r>
+                        <w:fldChar w:fldCharType="separate"/>
+                      </w:r>
+                      <w:r>
+                        <w:rPr>
+                          <w:noProof/>
+                        </w:rPr>
+                        <w:t>13</w:t>
+                      </w:r>
+                      <w:r>
+                        <w:fldChar w:fldCharType="end"/>
+                      </w:r>
+                      <w:r>
+                        <w:t xml:space="preserve"> </w:t>
+                      </w:r>
+                      <w:proofErr w:type="gramStart"/>
+                      <w:r>
+                        <w:t>-  ESP8266</w:t>
+                      </w:r>
+                      <w:proofErr w:type="gramEnd"/>
+                      <w:r>
+                        <w:t xml:space="preserve"> &amp; LM35 &amp; QRE11</w:t>
+                      </w:r>
+                    </w:p>
+                  </w:txbxContent>
+                </v:textbox>
+                <w10:wrap type="topAndBottom"/>
+              </v:shape>
+            </w:pict>
+          </mc:Fallback>
+        </mc:AlternateContent>
+      </w:r>
       <w:r>
         <w:rPr>
           <w:noProof/>
           <w:lang w:val="pt-PT" w:eastAsia="pt-PT"/>
         </w:rPr>
-        <w:lastRenderedPageBreak/>
         <w:drawing>
           <wp:anchor distT="0" distB="0" distL="114300" distR="114300" simplePos="0" relativeHeight="251679744" behindDoc="0" locked="0" layoutInCell="1" allowOverlap="1">
             <wp:simplePos x="0" y="0"/>
@@ -7302,7 +8128,7 @@
                     </pic:cNvPicPr>
                   </pic:nvPicPr>
                   <pic:blipFill rotWithShape="1">
-                    <a:blip r:embed="rId23">
+                    <a:blip r:embed="rId21">
                       <a:extLst>
                         <a:ext uri="{28A0092B-C50C-407E-A947-70E740481C1C}">
                           <a14:useLocalDpi xmlns:a14="http://schemas.microsoft.com/office/drawing/2010/main" val="0"/>
@@ -7333,6 +8159,9 @@
                 </pic:pic>
               </a:graphicData>
             </a:graphic>
+            <wp14:sizeRelH relativeFrom="margin">
+              <wp14:pctWidth>0</wp14:pctWidth>
+            </wp14:sizeRelH>
             <wp14:sizeRelV relativeFrom="margin">
               <wp14:pctHeight>0</wp14:pctHeight>
             </wp14:sizeRelV>
@@ -7343,6 +8172,14 @@
     <w:p>
       <w:pPr>
         <w:rPr>
+          <w:noProof/>
+          <w:lang w:val="pt-PT" w:eastAsia="pt-PT"/>
+        </w:rPr>
+      </w:pPr>
+    </w:p>
+    <w:p>
+      <w:pPr>
+        <w:rPr>
           <w:sz w:val="22"/>
           <w:lang w:val="pt-PT"/>
         </w:rPr>
@@ -7357,10 +8194,147 @@
     </w:p>
     <w:p>
       <w:pPr>
-        <w:rPr>
-          <w:lang w:val="pt-PT"/>
-        </w:rPr>
-      </w:pPr>
+        <w:ind w:firstLine="0"/>
+        <w:rPr>
+          <w:sz w:val="22"/>
+          <w:lang w:val="pt-PT"/>
+        </w:rPr>
+      </w:pPr>
+      <w:r>
+        <w:rPr>
+          <w:noProof/>
+        </w:rPr>
+        <mc:AlternateContent>
+          <mc:Choice Requires="wps">
+            <w:drawing>
+              <wp:anchor distT="0" distB="0" distL="114300" distR="114300" simplePos="0" relativeHeight="251710464" behindDoc="0" locked="0" layoutInCell="1" allowOverlap="1" wp14:anchorId="7B8C2509" wp14:editId="4A75C2D4">
+                <wp:simplePos x="0" y="0"/>
+                <wp:positionH relativeFrom="column">
+                  <wp:posOffset>828040</wp:posOffset>
+                </wp:positionH>
+                <wp:positionV relativeFrom="paragraph">
+                  <wp:posOffset>2994306</wp:posOffset>
+                </wp:positionV>
+                <wp:extent cx="4372610" cy="635"/>
+                <wp:effectExtent l="0" t="0" r="0" b="0"/>
+                <wp:wrapTopAndBottom/>
+                <wp:docPr id="12" name="Caixa de texto 12"/>
+                <wp:cNvGraphicFramePr/>
+                <a:graphic xmlns:a="http://schemas.openxmlformats.org/drawingml/2006/main">
+                  <a:graphicData uri="http://schemas.microsoft.com/office/word/2010/wordprocessingShape">
+                    <wps:wsp>
+                      <wps:cNvSpPr txBox="1"/>
+                      <wps:spPr>
+                        <a:xfrm>
+                          <a:off x="0" y="0"/>
+                          <a:ext cx="4372610" cy="635"/>
+                        </a:xfrm>
+                        <a:prstGeom prst="rect">
+                          <a:avLst/>
+                        </a:prstGeom>
+                        <a:solidFill>
+                          <a:prstClr val="white"/>
+                        </a:solidFill>
+                        <a:ln>
+                          <a:noFill/>
+                        </a:ln>
+                        <a:effectLst/>
+                      </wps:spPr>
+                      <wps:txbx>
+                        <w:txbxContent>
+                          <w:p>
+                            <w:pPr>
+                              <w:pStyle w:val="Legenda"/>
+                              <w:jc w:val="center"/>
+                              <w:rPr>
+                                <w:noProof/>
+                              </w:rPr>
+                            </w:pPr>
+                            <w:r>
+                              <w:t xml:space="preserve">Ilustração </w:t>
+                            </w:r>
+                            <w:r>
+                              <w:fldChar w:fldCharType="begin"/>
+                            </w:r>
+                            <w:r>
+                              <w:instrText xml:space="preserve"> SEQ Ilustração \* ARABIC </w:instrText>
+                            </w:r>
+                            <w:r>
+                              <w:fldChar w:fldCharType="separate"/>
+                            </w:r>
+                            <w:r>
+                              <w:rPr>
+                                <w:noProof/>
+                              </w:rPr>
+                              <w:t>14</w:t>
+                            </w:r>
+                            <w:r>
+                              <w:fldChar w:fldCharType="end"/>
+                            </w:r>
+                            <w:r>
+                              <w:t xml:space="preserve"> - Arduino &amp; PIR &amp; NFC Reader</w:t>
+                            </w:r>
+                          </w:p>
+                        </w:txbxContent>
+                      </wps:txbx>
+                      <wps:bodyPr rot="0" spcFirstLastPara="0" vertOverflow="overflow" horzOverflow="overflow" vert="horz" wrap="square" lIns="0" tIns="0" rIns="0" bIns="0" numCol="1" spcCol="0" rtlCol="0" fromWordArt="0" anchor="t" anchorCtr="0" forceAA="0" compatLnSpc="1">
+                        <a:prstTxWarp prst="textNoShape">
+                          <a:avLst/>
+                        </a:prstTxWarp>
+                        <a:spAutoFit/>
+                      </wps:bodyPr>
+                    </wps:wsp>
+                  </a:graphicData>
+                </a:graphic>
+              </wp:anchor>
+            </w:drawing>
+          </mc:Choice>
+          <mc:Fallback>
+            <w:pict>
+              <v:shape w14:anchorId="7B8C2509" id="Caixa de texto 12" o:spid="_x0000_s1040" type="#_x0000_t202" style="position:absolute;left:0;text-align:left;margin-left:65.2pt;margin-top:235.75pt;width:344.3pt;height:.05pt;z-index:251710464;visibility:visible;mso-wrap-style:square;mso-wrap-distance-left:9pt;mso-wrap-distance-top:0;mso-wrap-distance-right:9pt;mso-wrap-distance-bottom:0;mso-position-horizontal:absolute;mso-position-horizontal-relative:text;mso-position-vertical:absolute;mso-position-vertical-relative:text;v-text-anchor:top" o:gfxdata="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" stroked="f">
+                <v:textbox style="mso-fit-shape-to-text:t" inset="0,0,0,0">
+                  <w:txbxContent>
+                    <w:p>
+                      <w:pPr>
+                        <w:pStyle w:val="Legenda"/>
+                        <w:jc w:val="center"/>
+                        <w:rPr>
+                          <w:noProof/>
+                        </w:rPr>
+                      </w:pPr>
+                      <w:r>
+                        <w:t xml:space="preserve">Ilustração </w:t>
+                      </w:r>
+                      <w:r>
+                        <w:fldChar w:fldCharType="begin"/>
+                      </w:r>
+                      <w:r>
+                        <w:instrText xml:space="preserve"> SEQ Ilustração \* ARABIC </w:instrText>
+                      </w:r>
+                      <w:r>
+                        <w:fldChar w:fldCharType="separate"/>
+                      </w:r>
+                      <w:r>
+                        <w:rPr>
+                          <w:noProof/>
+                        </w:rPr>
+                        <w:t>14</w:t>
+                      </w:r>
+                      <w:r>
+                        <w:fldChar w:fldCharType="end"/>
+                      </w:r>
+                      <w:r>
+                        <w:t xml:space="preserve"> - Arduino &amp; PIR &amp; NFC Reader</w:t>
+                      </w:r>
+                    </w:p>
+                  </w:txbxContent>
+                </v:textbox>
+                <w10:wrap type="topAndBottom"/>
+              </v:shape>
+            </w:pict>
+          </mc:Fallback>
+        </mc:AlternateContent>
+      </w:r>
       <w:r>
         <w:rPr>
           <w:noProof/>
@@ -7370,13 +8344,13 @@
           <wp:anchor distT="0" distB="0" distL="114300" distR="114300" simplePos="0" relativeHeight="251680768" behindDoc="0" locked="0" layoutInCell="1" allowOverlap="1">
             <wp:simplePos x="0" y="0"/>
             <wp:positionH relativeFrom="margin">
-              <wp:posOffset>828040</wp:posOffset>
+              <wp:posOffset>1153205</wp:posOffset>
             </wp:positionH>
             <wp:positionV relativeFrom="paragraph">
-              <wp:posOffset>141725</wp:posOffset>
+              <wp:posOffset>241300</wp:posOffset>
             </wp:positionV>
-            <wp:extent cx="4372610" cy="3134360"/>
-            <wp:effectExtent l="0" t="0" r="8890" b="8890"/>
+            <wp:extent cx="3965575" cy="2755265"/>
+            <wp:effectExtent l="0" t="0" r="0" b="6985"/>
             <wp:wrapTopAndBottom/>
             <wp:docPr id="30" name="Picture 30"/>
             <wp:cNvGraphicFramePr>
@@ -7392,20 +8366,20 @@
                     </pic:cNvPicPr>
                   </pic:nvPicPr>
                   <pic:blipFill rotWithShape="1">
-                    <a:blip r:embed="rId24">
+                    <a:blip r:embed="rId22" cstate="print">
                       <a:extLst>
                         <a:ext uri="{28A0092B-C50C-407E-A947-70E740481C1C}">
                           <a14:useLocalDpi xmlns:a14="http://schemas.microsoft.com/office/drawing/2010/main" val="0"/>
                         </a:ext>
                       </a:extLst>
                     </a:blip>
-                    <a:srcRect t="6160"/>
+                    <a:srcRect t="9025"/>
                     <a:stretch/>
                   </pic:blipFill>
                   <pic:spPr bwMode="auto">
                     <a:xfrm>
                       <a:off x="0" y="0"/>
-                      <a:ext cx="4372610" cy="3134360"/>
+                      <a:ext cx="3965575" cy="2755265"/>
                     </a:xfrm>
                     <a:prstGeom prst="rect">
                       <a:avLst/>
@@ -7423,23 +8397,47 @@
                 </pic:pic>
               </a:graphicData>
             </a:graphic>
+            <wp14:sizeRelH relativeFrom="margin">
+              <wp14:pctWidth>0</wp14:pctWidth>
+            </wp14:sizeRelH>
             <wp14:sizeRelV relativeFrom="margin">
               <wp14:pctHeight>0</wp14:pctHeight>
             </wp14:sizeRelV>
           </wp:anchor>
         </w:drawing>
       </w:r>
-    </w:p>
-    <w:p>
-      <w:pPr>
-        <w:jc w:val="center"/>
-        <w:rPr>
-          <w:lang w:val="pt-PT"/>
-        </w:rPr>
-      </w:pPr>
-    </w:p>
-    <w:p>
-      <w:pPr>
+      <w:r>
+        <w:rPr>
+          <w:sz w:val="22"/>
+          <w:lang w:val="pt-PT"/>
+        </w:rPr>
+        <w:t>Este módulo será instalado numa sala TI maioritariamente para controlo de acessos à sala. Será equipad</w:t>
+      </w:r>
+      <w:r>
+        <w:rPr>
+          <w:sz w:val="22"/>
+          <w:lang w:val="pt-PT"/>
+        </w:rPr>
+        <w:t>o por um sensor de movimento (PIR), e dois atuadores, um leitor NFC para leitura de tags e um LED. Estes dados de acesso à sala estarão igualmente disponíveis na plataforma alojada na cloud, por isso, o microcontrolador (Arduino Mega 2560) irá comunicar estes dados ao gateway da rede IoT (Raspberry Pi 3)</w:t>
+      </w:r>
+      <w:r>
+        <w:rPr>
+          <w:sz w:val="22"/>
+          <w:lang w:val="pt-PT"/>
+        </w:rPr>
+        <w:t xml:space="preserve"> </w:t>
+      </w:r>
+      <w:r>
+        <w:rPr>
+          <w:sz w:val="22"/>
+          <w:lang w:val="pt-PT"/>
+        </w:rPr>
+        <w:t>através de uma porta Serial USB.</w:t>
+      </w:r>
+    </w:p>
+    <w:p>
+      <w:pPr>
+        <w:ind w:firstLine="0"/>
         <w:jc w:val="left"/>
         <w:rPr>
           <w:sz w:val="22"/>
@@ -7451,28 +8449,7 @@
           <w:sz w:val="22"/>
           <w:lang w:val="pt-PT"/>
         </w:rPr>
-        <w:t>Este módulo será instalado numa sala TI maioritariamente para controlo de acessos à sala. Será equipad</w:t>
-      </w:r>
-      <w:r>
-        <w:rPr>
-          <w:sz w:val="22"/>
-          <w:lang w:val="pt-PT"/>
-        </w:rPr>
-        <w:t>o por um sensor de movimento (PIR), e dois atuadores, um leitor NFC para leitura de tags e um LED. Estes dados de acesso à sala estarão igualmente disponíveis na plataforma alojada na cloud, por isso, o microcontrolador (Arduino Mega 2560) irá comunicar estes dados ao gateway da rede IoT (Raspberry Pi 3)</w:t>
-      </w:r>
-      <w:r>
-        <w:rPr>
-          <w:sz w:val="22"/>
-          <w:lang w:val="pt-PT"/>
-        </w:rPr>
-        <w:t xml:space="preserve"> </w:t>
-      </w:r>
-      <w:r>
-        <w:rPr>
-          <w:sz w:val="22"/>
-          <w:lang w:val="pt-PT"/>
-        </w:rPr>
-        <w:t>através de uma porta Serial USB.</w:t>
+        <w:br w:type="page"/>
       </w:r>
     </w:p>
     <w:p>
@@ -7483,29 +8460,155 @@
           <w:lang w:val="pt-PT"/>
         </w:rPr>
       </w:pPr>
-    </w:p>
-    <w:p>
-      <w:pPr>
-        <w:jc w:val="left"/>
-        <w:rPr>
-          <w:sz w:val="22"/>
-          <w:lang w:val="pt-PT"/>
-        </w:rPr>
-      </w:pPr>
+      <w:r>
+        <w:rPr>
+          <w:noProof/>
+        </w:rPr>
+        <w:lastRenderedPageBreak/>
+        <mc:AlternateContent>
+          <mc:Choice Requires="wps">
+            <w:drawing>
+              <wp:anchor distT="0" distB="0" distL="114300" distR="114300" simplePos="0" relativeHeight="251712512" behindDoc="0" locked="0" layoutInCell="1" allowOverlap="1" wp14:anchorId="6CB94046" wp14:editId="19E3AE0D">
+                <wp:simplePos x="0" y="0"/>
+                <wp:positionH relativeFrom="column">
+                  <wp:posOffset>2049780</wp:posOffset>
+                </wp:positionH>
+                <wp:positionV relativeFrom="paragraph">
+                  <wp:posOffset>3211195</wp:posOffset>
+                </wp:positionV>
+                <wp:extent cx="2192655" cy="635"/>
+                <wp:effectExtent l="0" t="0" r="0" b="0"/>
+                <wp:wrapSquare wrapText="bothSides"/>
+                <wp:docPr id="14" name="Caixa de texto 14"/>
+                <wp:cNvGraphicFramePr/>
+                <a:graphic xmlns:a="http://schemas.openxmlformats.org/drawingml/2006/main">
+                  <a:graphicData uri="http://schemas.microsoft.com/office/word/2010/wordprocessingShape">
+                    <wps:wsp>
+                      <wps:cNvSpPr txBox="1"/>
+                      <wps:spPr>
+                        <a:xfrm>
+                          <a:off x="0" y="0"/>
+                          <a:ext cx="2192655" cy="635"/>
+                        </a:xfrm>
+                        <a:prstGeom prst="rect">
+                          <a:avLst/>
+                        </a:prstGeom>
+                        <a:solidFill>
+                          <a:prstClr val="white"/>
+                        </a:solidFill>
+                        <a:ln>
+                          <a:noFill/>
+                        </a:ln>
+                        <a:effectLst/>
+                      </wps:spPr>
+                      <wps:txbx>
+                        <w:txbxContent>
+                          <w:p>
+                            <w:pPr>
+                              <w:pStyle w:val="Legenda"/>
+                              <w:jc w:val="center"/>
+                              <w:rPr>
+                                <w:noProof/>
+                              </w:rPr>
+                            </w:pPr>
+                            <w:r>
+                              <w:t xml:space="preserve">Ilustração </w:t>
+                            </w:r>
+                            <w:r>
+                              <w:fldChar w:fldCharType="begin"/>
+                            </w:r>
+                            <w:r>
+                              <w:instrText xml:space="preserve"> SEQ Ilustração \* ARABIC </w:instrText>
+                            </w:r>
+                            <w:r>
+                              <w:fldChar w:fldCharType="separate"/>
+                            </w:r>
+                            <w:r>
+                              <w:rPr>
+                                <w:noProof/>
+                              </w:rPr>
+                              <w:t>15</w:t>
+                            </w:r>
+                            <w:r>
+                              <w:fldChar w:fldCharType="end"/>
+                            </w:r>
+                            <w:r>
+                              <w:t xml:space="preserve"> - RPI3</w:t>
+                            </w:r>
+                          </w:p>
+                        </w:txbxContent>
+                      </wps:txbx>
+                      <wps:bodyPr rot="0" spcFirstLastPara="0" vertOverflow="overflow" horzOverflow="overflow" vert="horz" wrap="square" lIns="0" tIns="0" rIns="0" bIns="0" numCol="1" spcCol="0" rtlCol="0" fromWordArt="0" anchor="t" anchorCtr="0" forceAA="0" compatLnSpc="1">
+                        <a:prstTxWarp prst="textNoShape">
+                          <a:avLst/>
+                        </a:prstTxWarp>
+                        <a:spAutoFit/>
+                      </wps:bodyPr>
+                    </wps:wsp>
+                  </a:graphicData>
+                </a:graphic>
+              </wp:anchor>
+            </w:drawing>
+          </mc:Choice>
+          <mc:Fallback>
+            <w:pict>
+              <v:shape w14:anchorId="6CB94046" id="Caixa de texto 14" o:spid="_x0000_s1041" type="#_x0000_t202" style="position:absolute;left:0;text-align:left;margin-left:161.4pt;margin-top:252.85pt;width:172.65pt;height:.05pt;z-index:251712512;visibility:visible;mso-wrap-style:square;mso-wrap-distance-left:9pt;mso-wrap-distance-top:0;mso-wrap-distance-right:9pt;mso-wrap-distance-bottom:0;mso-position-horizontal:absolute;mso-position-horizontal-relative:text;mso-position-vertical:absolute;mso-position-vertical-relative:text;v-text-anchor:top" o:gfxdata="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" stroked="f">
+                <v:textbox style="mso-fit-shape-to-text:t" inset="0,0,0,0">
+                  <w:txbxContent>
+                    <w:p>
+                      <w:pPr>
+                        <w:pStyle w:val="Legenda"/>
+                        <w:jc w:val="center"/>
+                        <w:rPr>
+                          <w:noProof/>
+                        </w:rPr>
+                      </w:pPr>
+                      <w:r>
+                        <w:t xml:space="preserve">Ilustração </w:t>
+                      </w:r>
+                      <w:r>
+                        <w:fldChar w:fldCharType="begin"/>
+                      </w:r>
+                      <w:r>
+                        <w:instrText xml:space="preserve"> SEQ Ilustração \* ARABIC </w:instrText>
+                      </w:r>
+                      <w:r>
+                        <w:fldChar w:fldCharType="separate"/>
+                      </w:r>
+                      <w:r>
+                        <w:rPr>
+                          <w:noProof/>
+                        </w:rPr>
+                        <w:t>15</w:t>
+                      </w:r>
+                      <w:r>
+                        <w:fldChar w:fldCharType="end"/>
+                      </w:r>
+                      <w:r>
+                        <w:t xml:space="preserve"> - RPI3</w:t>
+                      </w:r>
+                    </w:p>
+                  </w:txbxContent>
+                </v:textbox>
+                <w10:wrap type="square"/>
+              </v:shape>
+            </w:pict>
+          </mc:Fallback>
+        </mc:AlternateContent>
+      </w:r>
       <w:r>
         <w:rPr>
           <w:noProof/>
           <w:lang w:val="pt-PT" w:eastAsia="pt-PT"/>
         </w:rPr>
-        <w:lastRenderedPageBreak/>
         <w:drawing>
           <wp:anchor distT="0" distB="0" distL="114300" distR="114300" simplePos="0" relativeHeight="251681792" behindDoc="0" locked="0" layoutInCell="1" allowOverlap="1">
             <wp:simplePos x="0" y="0"/>
             <wp:positionH relativeFrom="margin">
-              <wp:posOffset>2050103</wp:posOffset>
+              <wp:posOffset>2049780</wp:posOffset>
             </wp:positionH>
             <wp:positionV relativeFrom="paragraph">
-              <wp:posOffset>71923</wp:posOffset>
+              <wp:posOffset>532</wp:posOffset>
             </wp:positionV>
             <wp:extent cx="2192655" cy="3154045"/>
             <wp:effectExtent l="0" t="0" r="0" b="8255"/>
@@ -7524,7 +8627,7 @@
                     </pic:cNvPicPr>
                   </pic:nvPicPr>
                   <pic:blipFill rotWithShape="1">
-                    <a:blip r:embed="rId25" cstate="print">
+                    <a:blip r:embed="rId23" cstate="print">
                       <a:extLst>
                         <a:ext uri="{28A0092B-C50C-407E-A947-70E740481C1C}">
                           <a14:useLocalDpi xmlns:a14="http://schemas.microsoft.com/office/drawing/2010/main" val="0"/>
@@ -7569,174 +8672,200 @@
       <w:pPr>
         <w:jc w:val="left"/>
         <w:rPr>
-          <w:sz w:val="22"/>
-          <w:lang w:val="pt-PT"/>
-        </w:rPr>
-      </w:pPr>
-    </w:p>
-    <w:p>
-      <w:pPr>
-        <w:jc w:val="center"/>
-        <w:rPr>
-          <w:sz w:val="22"/>
-          <w:lang w:val="pt-PT"/>
-        </w:rPr>
-      </w:pPr>
-    </w:p>
-    <w:p>
-      <w:pPr>
-        <w:jc w:val="left"/>
-        <w:rPr>
-          <w:lang w:val="pt-PT"/>
-        </w:rPr>
-      </w:pPr>
-    </w:p>
-    <w:p>
-      <w:pPr>
-        <w:rPr>
-          <w:lang w:val="pt-PT"/>
-        </w:rPr>
-      </w:pPr>
-    </w:p>
-    <w:p>
-      <w:pPr>
-        <w:rPr>
-          <w:lang w:val="pt-PT"/>
-        </w:rPr>
-      </w:pPr>
-    </w:p>
-    <w:p>
-      <w:pPr>
-        <w:rPr>
-          <w:lang w:val="pt-PT"/>
-        </w:rPr>
-      </w:pPr>
-    </w:p>
-    <w:p>
-      <w:pPr>
-        <w:rPr>
-          <w:lang w:val="pt-PT"/>
-        </w:rPr>
-      </w:pPr>
-    </w:p>
-    <w:p>
-      <w:pPr>
-        <w:rPr>
-          <w:lang w:val="pt-PT"/>
-        </w:rPr>
-      </w:pPr>
-    </w:p>
-    <w:p>
-      <w:pPr>
-        <w:rPr>
-          <w:lang w:val="pt-PT"/>
-        </w:rPr>
-      </w:pPr>
-    </w:p>
-    <w:p>
-      <w:pPr>
-        <w:rPr>
-          <w:lang w:val="pt-PT"/>
-        </w:rPr>
-      </w:pPr>
-    </w:p>
-    <w:p>
-      <w:pPr>
-        <w:rPr>
-          <w:lang w:val="pt-PT"/>
-        </w:rPr>
-      </w:pPr>
-    </w:p>
-    <w:p>
-      <w:pPr>
-        <w:rPr>
-          <w:lang w:val="pt-PT"/>
-        </w:rPr>
-      </w:pPr>
-    </w:p>
-    <w:p>
-      <w:pPr>
-        <w:rPr>
-          <w:lang w:val="pt-PT"/>
-        </w:rPr>
-      </w:pPr>
-    </w:p>
-    <w:p>
-      <w:pPr>
-        <w:rPr>
-          <w:lang w:val="pt-PT"/>
-        </w:rPr>
-      </w:pPr>
-    </w:p>
-    <w:p>
-      <w:pPr>
-        <w:rPr>
-          <w:lang w:val="pt-PT"/>
-        </w:rPr>
-      </w:pPr>
-    </w:p>
-    <w:p>
-      <w:pPr>
-        <w:rPr>
-          <w:lang w:val="pt-PT"/>
-        </w:rPr>
-      </w:pPr>
-    </w:p>
-    <w:p>
-      <w:pPr>
-        <w:rPr>
-          <w:lang w:val="pt-PT"/>
-        </w:rPr>
-      </w:pPr>
-    </w:p>
-    <w:p>
-      <w:pPr>
-        <w:rPr>
-          <w:lang w:val="pt-PT"/>
-        </w:rPr>
-      </w:pPr>
-    </w:p>
-    <w:p>
-      <w:pPr>
-        <w:rPr>
-          <w:lang w:val="pt-PT"/>
-        </w:rPr>
-      </w:pPr>
-    </w:p>
-    <w:p>
-      <w:pPr>
-        <w:rPr>
-          <w:lang w:val="pt-PT"/>
-        </w:rPr>
-      </w:pPr>
-    </w:p>
-    <w:p>
-      <w:pPr>
-        <w:rPr>
-          <w:lang w:val="pt-PT"/>
-        </w:rPr>
-      </w:pPr>
-    </w:p>
-    <w:p>
-      <w:pPr>
-        <w:rPr>
-          <w:lang w:val="pt-PT"/>
-        </w:rPr>
-      </w:pPr>
-    </w:p>
-    <w:p>
-      <w:pPr>
-        <w:rPr>
-          <w:sz w:val="22"/>
-          <w:lang w:val="pt-PT"/>
-        </w:rPr>
-      </w:pPr>
-      <w:r>
-        <w:rPr>
-          <w:sz w:val="22"/>
-          <w:lang w:val="pt-PT"/>
-        </w:rPr>
-        <w:t>Esta arquitetura do módulo representa o gateway da rede IoT composta por um Raspberry Pi 3 e terá dois módulos de comunicação, uma Serial USB para comunicação com o Arduino Mega 2560 e um módulo WiFi, norma IEEE 802.11 b/g/n para transmitir os dados recebidos pelos nós LoRa, pelo Arduino Mega 2560 e pelo Node MCU.</w:t>
+          <w:lang w:val="pt-PT"/>
+        </w:rPr>
+      </w:pPr>
+    </w:p>
+    <w:p>
+      <w:pPr>
+        <w:rPr>
+          <w:lang w:val="pt-PT"/>
+        </w:rPr>
+      </w:pPr>
+    </w:p>
+    <w:p>
+      <w:pPr>
+        <w:rPr>
+          <w:lang w:val="pt-PT"/>
+        </w:rPr>
+      </w:pPr>
+    </w:p>
+    <w:p>
+      <w:pPr>
+        <w:rPr>
+          <w:lang w:val="pt-PT"/>
+        </w:rPr>
+      </w:pPr>
+    </w:p>
+    <w:p>
+      <w:pPr>
+        <w:rPr>
+          <w:lang w:val="pt-PT"/>
+        </w:rPr>
+      </w:pPr>
+    </w:p>
+    <w:p>
+      <w:pPr>
+        <w:rPr>
+          <w:lang w:val="pt-PT"/>
+        </w:rPr>
+      </w:pPr>
+    </w:p>
+    <w:p>
+      <w:pPr>
+        <w:rPr>
+          <w:lang w:val="pt-PT"/>
+        </w:rPr>
+      </w:pPr>
+    </w:p>
+    <w:p>
+      <w:pPr>
+        <w:rPr>
+          <w:lang w:val="pt-PT"/>
+        </w:rPr>
+      </w:pPr>
+    </w:p>
+    <w:p>
+      <w:pPr>
+        <w:rPr>
+          <w:lang w:val="pt-PT"/>
+        </w:rPr>
+      </w:pPr>
+    </w:p>
+    <w:p>
+      <w:pPr>
+        <w:rPr>
+          <w:lang w:val="pt-PT"/>
+        </w:rPr>
+      </w:pPr>
+    </w:p>
+    <w:p>
+      <w:pPr>
+        <w:rPr>
+          <w:lang w:val="pt-PT"/>
+        </w:rPr>
+      </w:pPr>
+    </w:p>
+    <w:p>
+      <w:pPr>
+        <w:rPr>
+          <w:lang w:val="pt-PT"/>
+        </w:rPr>
+      </w:pPr>
+    </w:p>
+    <w:p>
+      <w:pPr>
+        <w:rPr>
+          <w:lang w:val="pt-PT"/>
+        </w:rPr>
+      </w:pPr>
+    </w:p>
+    <w:p>
+      <w:pPr>
+        <w:rPr>
+          <w:lang w:val="pt-PT"/>
+        </w:rPr>
+      </w:pPr>
+    </w:p>
+    <w:p>
+      <w:pPr>
+        <w:rPr>
+          <w:lang w:val="pt-PT"/>
+        </w:rPr>
+      </w:pPr>
+    </w:p>
+    <w:p>
+      <w:pPr>
+        <w:rPr>
+          <w:lang w:val="pt-PT"/>
+        </w:rPr>
+      </w:pPr>
+    </w:p>
+    <w:p>
+      <w:pPr>
+        <w:rPr>
+          <w:lang w:val="pt-PT"/>
+        </w:rPr>
+      </w:pPr>
+    </w:p>
+    <w:p>
+      <w:pPr>
+        <w:rPr>
+          <w:lang w:val="pt-PT"/>
+        </w:rPr>
+      </w:pPr>
+    </w:p>
+    <w:p>
+      <w:pPr>
+        <w:rPr>
+          <w:lang w:val="pt-PT"/>
+        </w:rPr>
+      </w:pPr>
+    </w:p>
+    <w:p>
+      <w:pPr>
+        <w:rPr>
+          <w:lang w:val="pt-PT"/>
+        </w:rPr>
+      </w:pPr>
+    </w:p>
+    <w:p>
+      <w:pPr>
+        <w:rPr>
+          <w:lang w:val="pt-PT"/>
+        </w:rPr>
+      </w:pPr>
+    </w:p>
+    <w:p>
+      <w:pPr>
+        <w:rPr>
+          <w:lang w:val="pt-PT"/>
+        </w:rPr>
+      </w:pPr>
+    </w:p>
+    <w:p>
+      <w:pPr>
+        <w:rPr>
+          <w:lang w:val="pt-PT"/>
+        </w:rPr>
+      </w:pPr>
+    </w:p>
+    <w:p>
+      <w:pPr>
+        <w:rPr>
+          <w:lang w:val="pt-PT"/>
+        </w:rPr>
+      </w:pPr>
+    </w:p>
+    <w:p>
+      <w:pPr>
+        <w:rPr>
+          <w:sz w:val="22"/>
+          <w:lang w:val="pt-PT"/>
+        </w:rPr>
+      </w:pPr>
+      <w:r>
+        <w:rPr>
+          <w:sz w:val="22"/>
+          <w:lang w:val="pt-PT"/>
+        </w:rPr>
+        <w:t xml:space="preserve">Esta arquitetura do módulo representa o </w:t>
+      </w:r>
+      <w:proofErr w:type="gramStart"/>
+      <w:r>
+        <w:rPr>
+          <w:sz w:val="22"/>
+          <w:lang w:val="pt-PT"/>
+        </w:rPr>
+        <w:t>gateway</w:t>
+      </w:r>
+      <w:proofErr w:type="gramEnd"/>
+      <w:r>
+        <w:rPr>
+          <w:sz w:val="22"/>
+          <w:lang w:val="pt-PT"/>
+        </w:rPr>
+        <w:t xml:space="preserve"> da rede IoT composta por um Raspberry Pi 3 e terá dois módulos de comunicação, uma Serial USB para comunicação com o Arduino Mega 2560 e um módulo WiFi, norma IEEE 802.11 b/g/n para transmitir os dados recebidos pelos nós LoRa, pelo Arduino Mega 2560 e pelo Node MCU.</w:t>
       </w:r>
     </w:p>
     <w:p>
@@ -7753,20 +8882,6 @@
         </w:rPr>
         <w:t>Juntos, estes módulos fazem parte de uma rede IoT que disponibilizam vários serviços descritos anteriormente.</w:t>
       </w:r>
-    </w:p>
-    <w:p>
-      <w:pPr>
-        <w:rPr>
-          <w:lang w:val="pt-PT"/>
-        </w:rPr>
-      </w:pPr>
-    </w:p>
-    <w:p>
-      <w:pPr>
-        <w:rPr>
-          <w:lang w:val="pt-PT"/>
-        </w:rPr>
-      </w:pPr>
     </w:p>
     <w:p>
       <w:pPr>
@@ -7790,23 +8905,520 @@
           <w:numId w:val="35"/>
         </w:numPr>
       </w:pPr>
-      <w:bookmarkStart w:id="9" w:name="_Toc510574970"/>
+      <w:bookmarkStart w:id="8" w:name="_Toc510608957"/>
       <w:r>
         <w:t>Contribuições na área</w:t>
       </w:r>
+      <w:bookmarkEnd w:id="8"/>
+    </w:p>
+    <w:p>
+      <w:pPr>
+        <w:rPr>
+          <w:rFonts w:ascii="Arial" w:hAnsi="Arial" w:cs="Arial"/>
+          <w:lang w:val="pt-PT"/>
+        </w:rPr>
+      </w:pPr>
+      <w:r>
+        <w:rPr>
+          <w:rFonts w:ascii="Arial" w:hAnsi="Arial" w:cs="Arial"/>
+          <w:lang w:val="pt-PT"/>
+        </w:rPr>
+        <w:t xml:space="preserve">A solução </w:t>
+      </w:r>
+      <w:r>
+        <w:rPr>
+          <w:rFonts w:ascii="Arial" w:hAnsi="Arial" w:cs="Arial"/>
+          <w:lang w:val="pt-PT"/>
+        </w:rPr>
+        <w:t>proposta</w:t>
+      </w:r>
+      <w:r>
+        <w:rPr>
+          <w:rFonts w:ascii="Arial" w:hAnsi="Arial" w:cs="Arial"/>
+          <w:lang w:val="pt-PT"/>
+        </w:rPr>
+        <w:t xml:space="preserve"> tem como principais contribuições na </w:t>
+      </w:r>
+      <w:r>
+        <w:rPr>
+          <w:rFonts w:ascii="Arial" w:hAnsi="Arial" w:cs="Arial"/>
+          <w:lang w:val="pt-PT"/>
+        </w:rPr>
+        <w:t>área</w:t>
+      </w:r>
+      <w:r>
+        <w:rPr>
+          <w:rFonts w:ascii="Arial" w:hAnsi="Arial" w:cs="Arial"/>
+          <w:lang w:val="pt-PT"/>
+        </w:rPr>
+        <w:t xml:space="preserve"> (</w:t>
+      </w:r>
+      <w:proofErr w:type="spellStart"/>
+      <w:r>
+        <w:rPr>
+          <w:rFonts w:ascii="Arial" w:hAnsi="Arial" w:cs="Arial"/>
+          <w:lang w:val="pt-PT"/>
+        </w:rPr>
+        <w:t>smart</w:t>
+      </w:r>
+      <w:proofErr w:type="spellEnd"/>
+      <w:r>
+        <w:rPr>
+          <w:rFonts w:ascii="Arial" w:hAnsi="Arial" w:cs="Arial"/>
+          <w:lang w:val="pt-PT"/>
+        </w:rPr>
+        <w:t xml:space="preserve"> </w:t>
+      </w:r>
+      <w:proofErr w:type="spellStart"/>
+      <w:r>
+        <w:rPr>
+          <w:rFonts w:ascii="Arial" w:hAnsi="Arial" w:cs="Arial"/>
+          <w:lang w:val="pt-PT"/>
+        </w:rPr>
+        <w:t>agriculture</w:t>
+      </w:r>
+      <w:proofErr w:type="spellEnd"/>
+      <w:r>
+        <w:rPr>
+          <w:rFonts w:ascii="Arial" w:hAnsi="Arial" w:cs="Arial"/>
+          <w:lang w:val="pt-PT"/>
+        </w:rPr>
+        <w:t xml:space="preserve">) a possibilidade de integrar equipamentos autoconfiguráveis e comunicações de longa distância (Lora) ao ar livre </w:t>
+      </w:r>
+      <w:r>
+        <w:rPr>
+          <w:rFonts w:ascii="Arial" w:hAnsi="Arial" w:cs="Arial"/>
+        </w:rPr>
+        <w:fldChar w:fldCharType="begin" w:fldLock="1"/>
+      </w:r>
+      <w:r>
+        <w:rPr>
+          <w:rFonts w:ascii="Arial" w:hAnsi="Arial" w:cs="Arial"/>
+          <w:lang w:val="pt-PT"/>
+        </w:rPr>
+        <w:instrText>ADDIN CSL_CITATION { "citationItems" : [ { "id" : "ITEM-1", "itemData" : { "DOI" : "10.1109/MWC.2016.7721743", "ISSN" : "15361284", "abstract" : "Connectivity is probably the most basic building block of the Internet of Things (IoT) paradigm. Up to know, the two main approaches to provide data access to the \\emph{things} have been based either on multi-hop mesh networks using short-range communication technologies in the unlicensed spectrum, or on long-range, legacy cellular technologies, mainly 2G/GSM, operating in the corresponding licensed frequency bands. Recently, these reference models have been challenged by a new type of wireless connectivity, characterized by low-rate, long-range transmission technologies in the unlicensed sub-GHz frequency bands, used to realize access networks with star topology which are referred to a \\emph{Low-Power Wide Area Networks} (LPWANs). In this paper, we introduce this new approach to provide connectivity in the IoT scenario, discussing its advantages over the established paradigms in terms of efficiency, effectiveness, and architectural design, in particular for the typical Smart Cities applications.", "author" : [ { "dropping-particle" : "", "family" : "Centenaro", "given" : "Marco", "non-dropping-particle" : "", "parse-names" : false, "suffix" : "" }, { "dropping-particle" : "", "family" : "Vangelista", "given" : "Lorenzo", "non-dropping-particle" : "", "parse-names" : false, "suffix" : "" }, { "dropping-particle" : "", "family" : "Zanella", "given" : "Andrea", "non-dropping-particle" : "", "parse-names" : false, "suffix" : "" }, { "dropping-particle" : "", "family" : "Zorzi", "given" : "Michele", "non-dropping-particle" : "", "parse-names" : false, "suffix" : "" } ], "container-title" : "IEEE Wireless Communications", "id" : "ITEM-1", "issue" : "5", "issued" : { "date-parts" : [ [ "2016" ] ] }, "page" : "60-67", "title" : "Long-range communications in unlicensed bands: The rising stars in the IoT and smart city scenarios", "type" : "article-journal", "volume" : "23" }, "uris" : [ "http://www.mendeley.com/documents/?uuid=62be5179-9ba2-4d89-8c38-1adb17c92798" ] } ], "mendeley" : { "formattedCitation" : "&lt;sup&gt;3&lt;/sup&gt;", "plainTextFormattedCitation" : "3", "previouslyFormattedCitation" : "&lt;sup&gt;3&lt;/sup&gt;" }, "properties" : {  }, "schema" : "https://github.com/citation-style-language/schema/raw/master/csl-citation.json" }</w:instrText>
+      </w:r>
+      <w:r>
+        <w:rPr>
+          <w:rFonts w:ascii="Arial" w:hAnsi="Arial" w:cs="Arial"/>
+        </w:rPr>
+        <w:fldChar w:fldCharType="separate"/>
+      </w:r>
+      <w:r>
+        <w:rPr>
+          <w:rFonts w:ascii="Arial" w:hAnsi="Arial" w:cs="Arial"/>
+          <w:noProof/>
+          <w:vertAlign w:val="superscript"/>
+          <w:lang w:val="pt-PT"/>
+        </w:rPr>
+        <w:t>3</w:t>
+      </w:r>
+      <w:r>
+        <w:rPr>
+          <w:rFonts w:ascii="Arial" w:hAnsi="Arial" w:cs="Arial"/>
+        </w:rPr>
+        <w:fldChar w:fldCharType="end"/>
+      </w:r>
+      <w:r>
+        <w:rPr>
+          <w:rFonts w:ascii="Arial" w:hAnsi="Arial" w:cs="Arial"/>
+          <w:lang w:val="pt-PT"/>
+        </w:rPr>
+        <w:t xml:space="preserve"> </w:t>
+      </w:r>
+      <w:r>
+        <w:rPr>
+          <w:rFonts w:ascii="Arial" w:hAnsi="Arial" w:cs="Arial"/>
+        </w:rPr>
+        <w:fldChar w:fldCharType="begin" w:fldLock="1"/>
+      </w:r>
+      <w:r>
+        <w:rPr>
+          <w:rFonts w:ascii="Arial" w:hAnsi="Arial" w:cs="Arial"/>
+          <w:lang w:val="pt-PT"/>
+        </w:rPr>
+        <w:instrText>ADDIN CSL_CITATION { "citationItems" : [ { "id" : "ITEM-1", "itemData" : { "DOI" : "10.3390/s16091466", "ISSN" : "1424-8220", "PMID" : "27618064", "abstract" : "LoRa is a long-range, low-power, low-bitrate, wireless telecommunications system, promoted as an infrastructure solution for the Internet of Things: end-devices use LoRa across a single wireless hop to communicate to gateway(s), connected t</w:instrText>
+      </w:r>
+      <w:r>
+        <w:rPr>
+          <w:rFonts w:ascii="Arial" w:hAnsi="Arial" w:cs="Arial"/>
+          <w:lang w:val="pt-PT"/>
+        </w:rPr>
+        <w:instrText>o</w:instrText>
+      </w:r>
+      <w:r>
+        <w:rPr>
+          <w:rFonts w:ascii="Arial" w:hAnsi="Arial" w:cs="Arial"/>
+        </w:rPr>
+        <w:instrText xml:space="preserve"> the Internet and which act as transparent bridges and relay messages between these end-devices and a centra</w:instrText>
+      </w:r>
+      <w:r>
+        <w:rPr>
+          <w:rFonts w:ascii="Arial" w:hAnsi="Arial" w:cs="Arial"/>
+          <w:lang w:val="pt-PT"/>
+        </w:rPr>
+        <w:instrText>l network server. This paper provides an overview of LoRa and an in-depth analysis of its functional components. The physical and data link layer performance is evaluated by field tests and simulations. Based on the analysis and evaluations, some possible solutions for performance enhancements are proposed.", "author" : [ { "dropping-particle" : "", "family" : "Augustin", "given" : "Alo\u00ffs", "non-dropping-particle" : "", "parse-names" : false, "suffix" : "" }, { "dropping-particle" : "", "family" : "Yi", "given" : "Jiazi", "non-dropping-particle" : "", "parse-names" : false, "suffix" : "" }, { "dropping-particle" : "", "family" : "Clausen", "given" : "Thomas", "non-dropping-particle" : "", "parse-names" : false, "suffix" : "" }, { "dropping-particle" : "", "family" : "Townsley", "given" : "William", "non-dropping-particle" : "", "parse-names" : false, "suffix" : "" } ], "container-title" : "Sensors", "id" : "ITEM-1", "issue" : "9", "issued" : { "date-parts" : [ [ "2016" ] ] }, "page" : "1466", "title" : "A Study of LoRa: Long Range &amp; Low Power Networks for the Internet of Things", "type" : "article-journal", "volume" : "16" }, "uris" : [ "http://www.mendeley.com/documents/?uuid=d3de9cd4-e31c-44dc-af49-4172544b8e8d" ] } ], "mendeley" : { "formattedCitation" : "&lt;sup&gt;4&lt;/sup&gt;", "plainTextFormattedCitation" : "4", "previouslyFormattedCitation" : "&lt;sup&gt;4&lt;/sup&gt;" }, "properties" : {  }, "schema" : "https://github.com/citation-style-language/schema/raw/master/csl-citation.json" }</w:instrText>
+      </w:r>
+      <w:r>
+        <w:rPr>
+          <w:rFonts w:ascii="Arial" w:hAnsi="Arial" w:cs="Arial"/>
+        </w:rPr>
+        <w:fldChar w:fldCharType="separate"/>
+      </w:r>
+      <w:r>
+        <w:rPr>
+          <w:rFonts w:ascii="Arial" w:hAnsi="Arial" w:cs="Arial"/>
+          <w:noProof/>
+          <w:vertAlign w:val="superscript"/>
+          <w:lang w:val="pt-PT"/>
+        </w:rPr>
+        <w:t>4</w:t>
+      </w:r>
+      <w:r>
+        <w:rPr>
+          <w:rFonts w:ascii="Arial" w:hAnsi="Arial" w:cs="Arial"/>
+        </w:rPr>
+        <w:fldChar w:fldCharType="end"/>
+      </w:r>
+      <w:r>
+        <w:rPr>
+          <w:rFonts w:ascii="Arial" w:hAnsi="Arial" w:cs="Arial"/>
+          <w:lang w:val="pt-PT"/>
+        </w:rPr>
+        <w:t xml:space="preserve">, sendo que toda a arquitetura de rede foi planeada de forma </w:t>
+      </w:r>
+      <w:r>
+        <w:rPr>
+          <w:rFonts w:ascii="Arial" w:hAnsi="Arial" w:cs="Arial"/>
+          <w:lang w:val="pt-PT"/>
+        </w:rPr>
+        <w:t>que isto seja</w:t>
+      </w:r>
+      <w:r>
+        <w:rPr>
+          <w:rFonts w:ascii="Arial" w:hAnsi="Arial" w:cs="Arial"/>
+          <w:lang w:val="pt-PT"/>
+        </w:rPr>
+        <w:t xml:space="preserve"> possível.</w:t>
+      </w:r>
+    </w:p>
+    <w:p>
+      <w:pPr>
+        <w:rPr>
+          <w:rFonts w:ascii="Arial" w:hAnsi="Arial" w:cs="Arial"/>
+          <w:lang w:val="pt-PT"/>
+        </w:rPr>
+      </w:pPr>
+    </w:p>
+    <w:p>
+      <w:pPr>
+        <w:pStyle w:val="texto"/>
+        <w:ind w:firstLine="0"/>
+      </w:pPr>
+      <w:bookmarkStart w:id="9" w:name="_Toc510608958"/>
+    </w:p>
+    <w:p>
+      <w:pPr>
+        <w:pStyle w:val="Cabealho1"/>
+        <w:numPr>
+          <w:ilvl w:val="0"/>
+          <w:numId w:val="35"/>
+        </w:numPr>
+      </w:pPr>
+      <w:bookmarkStart w:id="10" w:name="_GoBack"/>
       <w:bookmarkEnd w:id="9"/>
-    </w:p>
-    <w:p>
-      <w:pPr>
-        <w:rPr>
-          <w:lang w:val="pt-PT"/>
-        </w:rPr>
-      </w:pPr>
+      <w:bookmarkEnd w:id="10"/>
+      <w:r>
+        <w:t>Contribuições na área</w:t>
+      </w:r>
+    </w:p>
+    <w:p>
+      <w:pPr>
+        <w:pStyle w:val="texto"/>
+        <w:rPr>
+          <w:rFonts w:ascii="Times" w:hAnsi="Times"/>
+        </w:rPr>
+      </w:pPr>
+    </w:p>
+    <w:p>
+      <w:pPr>
+        <w:widowControl w:val="0"/>
+        <w:autoSpaceDE w:val="0"/>
+        <w:autoSpaceDN w:val="0"/>
+        <w:adjustRightInd w:val="0"/>
+        <w:ind w:left="640" w:hanging="640"/>
+        <w:rPr>
+          <w:rFonts w:ascii="Arial" w:hAnsi="Arial" w:cs="Arial"/>
+          <w:noProof/>
+          <w:szCs w:val="24"/>
+        </w:rPr>
+      </w:pPr>
+      <w:r>
+        <w:rPr>
+          <w:rFonts w:ascii="Arial" w:hAnsi="Arial" w:cs="Arial"/>
+        </w:rPr>
+        <w:fldChar w:fldCharType="begin" w:fldLock="1"/>
+      </w:r>
+      <w:r>
+        <w:rPr>
+          <w:rFonts w:ascii="Arial" w:hAnsi="Arial" w:cs="Arial"/>
+        </w:rPr>
+        <w:instrText xml:space="preserve">ADDIN Mendeley Bibliography CSL_BIBLIOGRAPHY </w:instrText>
+      </w:r>
+      <w:r>
+        <w:rPr>
+          <w:rFonts w:ascii="Arial" w:hAnsi="Arial" w:cs="Arial"/>
+        </w:rPr>
+        <w:fldChar w:fldCharType="separate"/>
+      </w:r>
+      <w:r>
+        <w:rPr>
+          <w:rFonts w:ascii="Arial" w:hAnsi="Arial" w:cs="Arial"/>
+          <w:noProof/>
+          <w:szCs w:val="24"/>
+        </w:rPr>
+        <w:t xml:space="preserve">1. </w:t>
+      </w:r>
+      <w:r>
+        <w:rPr>
+          <w:rFonts w:ascii="Arial" w:hAnsi="Arial" w:cs="Arial"/>
+          <w:noProof/>
+          <w:szCs w:val="24"/>
+        </w:rPr>
+        <w:tab/>
+        <w:t xml:space="preserve">Vasisht D, Kapetanovic Z, Won J, et al. FarmBeats: An IoT Platform for Data-Driven Agriculture. </w:t>
+      </w:r>
+      <w:r>
+        <w:rPr>
+          <w:rFonts w:ascii="Arial" w:hAnsi="Arial" w:cs="Arial"/>
+          <w:i/>
+          <w:iCs/>
+          <w:noProof/>
+          <w:szCs w:val="24"/>
+        </w:rPr>
+        <w:t>Nsdi ’17</w:t>
+      </w:r>
+      <w:r>
+        <w:rPr>
+          <w:rFonts w:ascii="Arial" w:hAnsi="Arial" w:cs="Arial"/>
+          <w:noProof/>
+          <w:szCs w:val="24"/>
+        </w:rPr>
+        <w:t>. 2017:515-529. https://www.usenix.org/conference/nsdi17/technical-sessions/presentation/vasisht.</w:t>
+      </w:r>
+      <w:r>
+        <w:rPr>
+          <w:rFonts w:ascii="Arial" w:hAnsi="Arial" w:cs="Arial"/>
+          <w:noProof/>
+          <w:szCs w:val="24"/>
+        </w:rPr>
+        <w:t xml:space="preserve"> (visitado em 8/3/2018)</w:t>
+      </w:r>
+    </w:p>
+    <w:p>
+      <w:pPr>
+        <w:widowControl w:val="0"/>
+        <w:autoSpaceDE w:val="0"/>
+        <w:autoSpaceDN w:val="0"/>
+        <w:adjustRightInd w:val="0"/>
+        <w:ind w:left="640" w:hanging="640"/>
+        <w:rPr>
+          <w:rFonts w:ascii="Arial" w:hAnsi="Arial" w:cs="Arial"/>
+          <w:noProof/>
+          <w:szCs w:val="24"/>
+        </w:rPr>
+      </w:pPr>
+      <w:r>
+        <w:rPr>
+          <w:rFonts w:ascii="Arial" w:hAnsi="Arial" w:cs="Arial"/>
+          <w:noProof/>
+          <w:szCs w:val="24"/>
+        </w:rPr>
+        <w:t xml:space="preserve">2. </w:t>
+      </w:r>
+      <w:r>
+        <w:rPr>
+          <w:rFonts w:ascii="Arial" w:hAnsi="Arial" w:cs="Arial"/>
+          <w:noProof/>
+          <w:szCs w:val="24"/>
+        </w:rPr>
+        <w:tab/>
+        <w:t xml:space="preserve">Prathibha SR, Hongal A, Jyothi MP. IOT Based Monitoring System in Smart Agriculture. In: </w:t>
+      </w:r>
+      <w:r>
+        <w:rPr>
+          <w:rFonts w:ascii="Arial" w:hAnsi="Arial" w:cs="Arial"/>
+          <w:i/>
+          <w:iCs/>
+          <w:noProof/>
+          <w:szCs w:val="24"/>
+        </w:rPr>
+        <w:t>2017 International Conference on Recent Advances in Electronics and Communication Technology (ICRAECT)</w:t>
+      </w:r>
+      <w:r>
+        <w:rPr>
+          <w:rFonts w:ascii="Arial" w:hAnsi="Arial" w:cs="Arial"/>
+          <w:noProof/>
+          <w:szCs w:val="24"/>
+        </w:rPr>
+        <w:t>. ; 2017:81-84. doi:10.1109/ICRAECT.2017.52</w:t>
+      </w:r>
+      <w:r>
+        <w:rPr>
+          <w:rFonts w:ascii="Arial" w:hAnsi="Arial" w:cs="Arial"/>
+          <w:noProof/>
+          <w:szCs w:val="24"/>
+        </w:rPr>
+        <w:t xml:space="preserve"> (visitado em 8/3/2018) </w:t>
+      </w:r>
+    </w:p>
+    <w:p>
+      <w:pPr>
+        <w:widowControl w:val="0"/>
+        <w:autoSpaceDE w:val="0"/>
+        <w:autoSpaceDN w:val="0"/>
+        <w:adjustRightInd w:val="0"/>
+        <w:ind w:left="640" w:hanging="640"/>
+        <w:rPr>
+          <w:rFonts w:ascii="Arial" w:hAnsi="Arial" w:cs="Arial"/>
+          <w:noProof/>
+          <w:szCs w:val="24"/>
+        </w:rPr>
+      </w:pPr>
+      <w:r>
+        <w:rPr>
+          <w:rFonts w:ascii="Arial" w:hAnsi="Arial" w:cs="Arial"/>
+          <w:noProof/>
+          <w:szCs w:val="24"/>
+        </w:rPr>
+        <w:t xml:space="preserve">3. </w:t>
+      </w:r>
+      <w:r>
+        <w:rPr>
+          <w:rFonts w:ascii="Arial" w:hAnsi="Arial" w:cs="Arial"/>
+          <w:noProof/>
+          <w:szCs w:val="24"/>
+        </w:rPr>
+        <w:tab/>
+        <w:t xml:space="preserve">Centenaro M, Vangelista L, Zanella A, Zorzi M. Long-range communications in unlicensed bands: The </w:t>
+      </w:r>
+      <w:r>
+        <w:rPr>
+          <w:rFonts w:ascii="Arial" w:hAnsi="Arial" w:cs="Arial"/>
+          <w:noProof/>
+          <w:szCs w:val="24"/>
+        </w:rPr>
+        <w:t>\</w:t>
+      </w:r>
+      <w:r>
+        <w:rPr>
+          <w:rFonts w:ascii="Arial" w:hAnsi="Arial" w:cs="Arial"/>
+          <w:noProof/>
+          <w:szCs w:val="24"/>
+        </w:rPr>
+        <w:t xml:space="preserve">rising stars in the IoT and smart city scenarios. </w:t>
+      </w:r>
+      <w:r>
+        <w:rPr>
+          <w:rFonts w:ascii="Arial" w:hAnsi="Arial" w:cs="Arial"/>
+          <w:i/>
+          <w:iCs/>
+          <w:noProof/>
+          <w:szCs w:val="24"/>
+        </w:rPr>
+        <w:t>IEEE Wirel Commun</w:t>
+      </w:r>
+      <w:r>
+        <w:rPr>
+          <w:rFonts w:ascii="Arial" w:hAnsi="Arial" w:cs="Arial"/>
+          <w:noProof/>
+          <w:szCs w:val="24"/>
+        </w:rPr>
+        <w:t>. 2016;23(5):60-67. doi:10.1109/MWC.2016.7721743</w:t>
+      </w:r>
+      <w:r>
+        <w:rPr>
+          <w:rFonts w:ascii="Arial" w:hAnsi="Arial" w:cs="Arial"/>
+          <w:noProof/>
+          <w:szCs w:val="24"/>
+        </w:rPr>
+        <w:t xml:space="preserve"> (visitado em 8/3/2018)</w:t>
+      </w:r>
+    </w:p>
+    <w:p>
+      <w:pPr>
+        <w:widowControl w:val="0"/>
+        <w:autoSpaceDE w:val="0"/>
+        <w:autoSpaceDN w:val="0"/>
+        <w:adjustRightInd w:val="0"/>
+        <w:ind w:left="640" w:hanging="640"/>
+        <w:rPr>
+          <w:rFonts w:ascii="Arial" w:hAnsi="Arial" w:cs="Arial"/>
+          <w:noProof/>
+        </w:rPr>
+      </w:pPr>
+      <w:r>
+        <w:rPr>
+          <w:rFonts w:ascii="Arial" w:hAnsi="Arial" w:cs="Arial"/>
+          <w:noProof/>
+          <w:szCs w:val="24"/>
+        </w:rPr>
+        <w:t xml:space="preserve">4. </w:t>
+      </w:r>
+      <w:r>
+        <w:rPr>
+          <w:rFonts w:ascii="Arial" w:hAnsi="Arial" w:cs="Arial"/>
+          <w:noProof/>
+          <w:szCs w:val="24"/>
+        </w:rPr>
+        <w:tab/>
+        <w:t xml:space="preserve">Augustin A, Yi J, Clausen T, Townsley W. A Study of LoRa: Long Range &amp; Low Power Networks for the Internet of Things. </w:t>
+      </w:r>
+      <w:r>
+        <w:rPr>
+          <w:rFonts w:ascii="Arial" w:hAnsi="Arial" w:cs="Arial"/>
+          <w:i/>
+          <w:iCs/>
+          <w:noProof/>
+          <w:szCs w:val="24"/>
+        </w:rPr>
+        <w:t>Sensors</w:t>
+      </w:r>
+      <w:r>
+        <w:rPr>
+          <w:rFonts w:ascii="Arial" w:hAnsi="Arial" w:cs="Arial"/>
+          <w:noProof/>
+          <w:szCs w:val="24"/>
+        </w:rPr>
+        <w:t>. 2016;16(9):1466. doi:10.3390/s16091466</w:t>
+      </w:r>
+      <w:r>
+        <w:rPr>
+          <w:rFonts w:ascii="Arial" w:hAnsi="Arial" w:cs="Arial"/>
+          <w:noProof/>
+          <w:szCs w:val="24"/>
+        </w:rPr>
+        <w:t xml:space="preserve"> (visitado em 8/3/2018)</w:t>
+      </w:r>
+    </w:p>
+    <w:p>
+      <w:pPr>
+        <w:rPr>
+          <w:sz w:val="22"/>
+          <w:lang w:val="pt-PT"/>
+        </w:rPr>
+      </w:pPr>
+      <w:r>
+        <w:rPr>
+          <w:rFonts w:ascii="Arial" w:hAnsi="Arial" w:cs="Arial"/>
+        </w:rPr>
+        <w:fldChar w:fldCharType="end"/>
+      </w:r>
     </w:p>
     <w:sectPr>
-      <w:footerReference w:type="even" r:id="rId26"/>
-      <w:headerReference w:type="first" r:id="rId27"/>
-      <w:footerReference w:type="first" r:id="rId28"/>
+      <w:footerReference w:type="even" r:id="rId24"/>
+      <w:headerReference w:type="first" r:id="rId25"/>
+      <w:footerReference w:type="first" r:id="rId26"/>
       <w:type w:val="continuous"/>
       <w:pgSz w:w="11907" w:h="16840" w:code="9"/>
       <w:pgMar w:top="1440" w:right="1080" w:bottom="1440" w:left="1080" w:header="2381" w:footer="1134" w:gutter="0"/>
@@ -7848,6 +9460,7 @@
         <w:docPartUnique/>
       </w:docPartObj>
     </w:sdtPr>
+    <w:sdtEndPr/>
     <w:sdtContent>
       <w:p>
         <w:pPr>
@@ -8097,7 +9710,7 @@
               <v:stroke joinstyle="miter"/>
               <v:path gradientshapeok="t" o:connecttype="rect"/>
             </v:shapetype>
-            <v:shape id="Caixa de Texto 2" o:spid="_x0000_s1040" type="#_x0000_t202" style="position:absolute;left:0;text-align:left;margin-left:223.8pt;margin-top:-90pt;width:275pt;height:43.5pt;z-index:-251656192;visibility:visible;mso-wrap-style:square;mso-width-percent:0;mso-height-percent:0;mso-wrap-distance-left:9pt;mso-wrap-distance-top:3.6pt;mso-wrap-distance-right:9pt;mso-wrap-distance-bottom:3.6pt;mso-position-horizontal:right;mso-position-horizontal-relative:margin;mso-position-vertical:absolute;mso-position-vertical-relative:text;mso-width-percent:0;mso-height-percent:0;mso-width-relative:margin;mso-height-relative:margin;v-text-anchor:top" o:gfxdata="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">
+            <v:shape id="Caixa de Texto 2" o:spid="_x0000_s1042" type="#_x0000_t202" style="position:absolute;left:0;text-align:left;margin-left:223.8pt;margin-top:-90pt;width:275pt;height:43.5pt;z-index:-251656192;visibility:visible;mso-wrap-style:square;mso-width-percent:0;mso-height-percent:0;mso-wrap-distance-left:9pt;mso-wrap-distance-top:3.6pt;mso-wrap-distance-right:9pt;mso-wrap-distance-bottom:3.6pt;mso-position-horizontal:right;mso-position-horizontal-relative:margin;mso-position-vertical:absolute;mso-position-vertical-relative:text;mso-width-percent:0;mso-height-percent:0;mso-width-relative:margin;mso-height-relative:margin;v-text-anchor:top" o:gfxdata="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">
               <v:stroke opacity="0"/>
               <v:textbox>
                 <w:txbxContent>
@@ -8406,7 +10019,7 @@
   <w:abstractNum w:abstractNumId="2" w15:restartNumberingAfterBreak="0">
     <w:nsid w:val="07F91E4A"/>
     <w:multiLevelType w:val="hybridMultilevel"/>
-    <w:tmpl w:val="B6E04F42"/>
+    <w:tmpl w:val="37E243EE"/>
     <w:lvl w:ilvl="0" w:tplc="0816000F">
       <w:start w:val="1"/>
       <w:numFmt w:val="decimal"/>
@@ -10228,6 +11841,95 @@
     </w:lvl>
   </w:abstractNum>
   <w:abstractNum w:abstractNumId="20" w15:restartNumberingAfterBreak="0">
+    <w:nsid w:val="611B077B"/>
+    <w:multiLevelType w:val="hybridMultilevel"/>
+    <w:tmpl w:val="B6E04F42"/>
+    <w:lvl w:ilvl="0" w:tplc="0816000F">
+      <w:start w:val="1"/>
+      <w:numFmt w:val="decimal"/>
+      <w:lvlText w:val="%1."/>
+      <w:lvlJc w:val="left"/>
+      <w:pPr>
+        <w:ind w:left="720" w:hanging="360"/>
+      </w:pPr>
+      <w:rPr>
+        <w:rFonts w:hint="default"/>
+      </w:rPr>
+    </w:lvl>
+    <w:lvl w:ilvl="1" w:tplc="08160019">
+      <w:start w:val="1"/>
+      <w:numFmt w:val="lowerLetter"/>
+      <w:lvlText w:val="%2."/>
+      <w:lvlJc w:val="left"/>
+      <w:pPr>
+        <w:ind w:left="1440" w:hanging="360"/>
+      </w:pPr>
+    </w:lvl>
+    <w:lvl w:ilvl="2" w:tplc="0816001B">
+      <w:start w:val="1"/>
+      <w:numFmt w:val="lowerRoman"/>
+      <w:lvlText w:val="%3."/>
+      <w:lvlJc w:val="right"/>
+      <w:pPr>
+        <w:ind w:left="2160" w:hanging="180"/>
+      </w:pPr>
+    </w:lvl>
+    <w:lvl w:ilvl="3" w:tplc="0816000F">
+      <w:start w:val="1"/>
+      <w:numFmt w:val="decimal"/>
+      <w:lvlText w:val="%4."/>
+      <w:lvlJc w:val="left"/>
+      <w:pPr>
+        <w:ind w:left="2880" w:hanging="360"/>
+      </w:pPr>
+    </w:lvl>
+    <w:lvl w:ilvl="4" w:tplc="08160019" w:tentative="1">
+      <w:start w:val="1"/>
+      <w:numFmt w:val="lowerLetter"/>
+      <w:lvlText w:val="%5."/>
+      <w:lvlJc w:val="left"/>
+      <w:pPr>
+        <w:ind w:left="3600" w:hanging="360"/>
+      </w:pPr>
+    </w:lvl>
+    <w:lvl w:ilvl="5" w:tplc="0816001B" w:tentative="1">
+      <w:start w:val="1"/>
+      <w:numFmt w:val="lowerRoman"/>
+      <w:lvlText w:val="%6."/>
+      <w:lvlJc w:val="right"/>
+      <w:pPr>
+        <w:ind w:left="4320" w:hanging="180"/>
+      </w:pPr>
+    </w:lvl>
+    <w:lvl w:ilvl="6" w:tplc="0816000F" w:tentative="1">
+      <w:start w:val="1"/>
+      <w:numFmt w:val="decimal"/>
+      <w:lvlText w:val="%7."/>
+      <w:lvlJc w:val="left"/>
+      <w:pPr>
+        <w:ind w:left="5040" w:hanging="360"/>
+      </w:pPr>
+    </w:lvl>
+    <w:lvl w:ilvl="7" w:tplc="08160019" w:tentative="1">
+      <w:start w:val="1"/>
+      <w:numFmt w:val="lowerLetter"/>
+      <w:lvlText w:val="%8."/>
+      <w:lvlJc w:val="left"/>
+      <w:pPr>
+        <w:ind w:left="5760" w:hanging="360"/>
+      </w:pPr>
+    </w:lvl>
+    <w:lvl w:ilvl="8" w:tplc="0816001B" w:tentative="1">
+      <w:start w:val="1"/>
+      <w:numFmt w:val="lowerRoman"/>
+      <w:lvlText w:val="%9."/>
+      <w:lvlJc w:val="right"/>
+      <w:pPr>
+        <w:ind w:left="6480" w:hanging="180"/>
+      </w:pPr>
+    </w:lvl>
+  </w:abstractNum>
+  <w:abstractNum w:abstractNumId="21" w15:restartNumberingAfterBreak="0">
     <w:nsid w:val="641D67B9"/>
     <w:multiLevelType w:val="multilevel"/>
     <w:tmpl w:val="028858C2"/>
@@ -10340,7 +12042,7 @@
       </w:rPr>
     </w:lvl>
   </w:abstractNum>
-  <w:abstractNum w:abstractNumId="21" w15:restartNumberingAfterBreak="0">
+  <w:abstractNum w:abstractNumId="22" w15:restartNumberingAfterBreak="0">
     <w:nsid w:val="6C6956CD"/>
     <w:multiLevelType w:val="hybridMultilevel"/>
     <w:tmpl w:val="6C6AB756"/>
@@ -10426,7 +12128,7 @@
       </w:pPr>
     </w:lvl>
   </w:abstractNum>
-  <w:abstractNum w:abstractNumId="22" w15:restartNumberingAfterBreak="0">
+  <w:abstractNum w:abstractNumId="23" w15:restartNumberingAfterBreak="0">
     <w:nsid w:val="73C76A21"/>
     <w:multiLevelType w:val="hybridMultilevel"/>
     <w:tmpl w:val="7ABE2B40"/>
@@ -10539,7 +12241,7 @@
       </w:rPr>
     </w:lvl>
   </w:abstractNum>
-  <w:abstractNum w:abstractNumId="23" w15:restartNumberingAfterBreak="0">
+  <w:abstractNum w:abstractNumId="24" w15:restartNumberingAfterBreak="0">
     <w:nsid w:val="760F703B"/>
     <w:multiLevelType w:val="hybridMultilevel"/>
     <w:tmpl w:val="D2628870"/>
@@ -10652,7 +12354,7 @@
       </w:rPr>
     </w:lvl>
   </w:abstractNum>
-  <w:abstractNum w:abstractNumId="24" w15:restartNumberingAfterBreak="0">
+  <w:abstractNum w:abstractNumId="25" w15:restartNumberingAfterBreak="0">
     <w:nsid w:val="77670372"/>
     <w:multiLevelType w:val="hybridMultilevel"/>
     <w:tmpl w:val="CBCAA5EE"/>
@@ -10741,7 +12443,7 @@
       </w:pPr>
     </w:lvl>
   </w:abstractNum>
-  <w:abstractNum w:abstractNumId="25" w15:restartNumberingAfterBreak="0">
+  <w:abstractNum w:abstractNumId="26" w15:restartNumberingAfterBreak="0">
     <w:nsid w:val="79FD1FC6"/>
     <w:multiLevelType w:val="hybridMultilevel"/>
     <w:tmpl w:val="359ACC04"/>
@@ -10891,7 +12593,7 @@
     <w:abstractNumId w:val="13"/>
   </w:num>
   <w:num w:numId="13">
-    <w:abstractNumId w:val="23"/>
+    <w:abstractNumId w:val="24"/>
   </w:num>
   <w:num w:numId="14">
     <w:abstractNumId w:val="4"/>
@@ -10912,7 +12614,7 @@
     <w:abstractNumId w:val="14"/>
   </w:num>
   <w:num w:numId="20">
-    <w:abstractNumId w:val="22"/>
+    <w:abstractNumId w:val="23"/>
   </w:num>
   <w:num w:numId="21">
     <w:abstractNumId w:val="19"/>
@@ -10924,16 +12626,16 @@
     <w:abstractNumId w:val="3"/>
   </w:num>
   <w:num w:numId="24">
-    <w:abstractNumId w:val="21"/>
+    <w:abstractNumId w:val="22"/>
   </w:num>
   <w:num w:numId="25">
-    <w:abstractNumId w:val="20"/>
+    <w:abstractNumId w:val="21"/>
   </w:num>
   <w:num w:numId="26">
     <w:abstractNumId w:val="7"/>
   </w:num>
   <w:num w:numId="27">
-    <w:abstractNumId w:val="25"/>
+    <w:abstractNumId w:val="26"/>
   </w:num>
   <w:num w:numId="28">
     <w:abstractNumId w:val="11"/>
@@ -10951,13 +12653,16 @@
     <w:abstractNumId w:val="15"/>
   </w:num>
   <w:num w:numId="33">
-    <w:abstractNumId w:val="24"/>
+    <w:abstractNumId w:val="25"/>
   </w:num>
   <w:num w:numId="34">
     <w:abstractNumId w:val="18"/>
   </w:num>
   <w:num w:numId="35">
     <w:abstractNumId w:val="2"/>
+  </w:num>
+  <w:num w:numId="36">
+    <w:abstractNumId w:val="20"/>
   </w:num>
 </w:numbering>
 </file>
@@ -12963,7 +14668,7 @@
 </file>
 
 <file path=customXml/itemProps1.xml><?xml version="1.0" encoding="utf-8"?>
-<ds:datastoreItem xmlns:ds="http://schemas.openxmlformats.org/officeDocument/2006/customXml" ds:itemID="{F0E09503-0699-418D-A363-F880B8029627}">
+<ds:datastoreItem xmlns:ds="http://schemas.openxmlformats.org/officeDocument/2006/customXml" ds:itemID="{F903B9BF-28CE-4521-962B-FE2E9D4019C1}">
   <ds:schemaRefs>
     <ds:schemaRef ds:uri="http://schemas.openxmlformats.org/officeDocument/2006/bibliography"/>
   </ds:schemaRefs>

</xml_diff>